<commit_message>
[Week 4] Documentation updated for GET, PUT, DELETE APIs
Commit b64c0e0 was detached from main branch due to unknown reason after other people's CLs
So uploaded again

Signed-off-by: Synthia Islam <synthia.mist@gmail.com>
</commit_message>
<xml_diff>
--- a/Synthia_S375728/Week_4/Material-Learned.docx
+++ b/Synthia_S375728/Week_4/Material-Learned.docx
@@ -19,16 +19,10 @@
       </w:r>
     </w:p>
     <w:p>
-      <w:pPr>
-        <w:rPr>
-          <w:lang w:val="it-IT"/>
-        </w:rPr>
-      </w:pPr>
       <w:hyperlink r:id="rId5" w:history="1">
         <w:r>
           <w:rPr>
             <w:rStyle w:val="Hyperlink"/>
-            <w:lang w:val="it-IT"/>
           </w:rPr>
           <w:t>https://www.youtube.com/watch?v=0pcM6teVdKk&amp;list=PL6n9fhu94yhW7yoUOGNOfHurUE6bpOO2b</w:t>
         </w:r>
@@ -83,15 +77,7 @@
         </w:numPr>
       </w:pPr>
       <w:r>
-        <w:t xml:space="preserve">Communication between client and server must be stateless, </w:t>
-      </w:r>
-      <w:proofErr w:type="gramStart"/>
-      <w:r>
-        <w:t>means</w:t>
-      </w:r>
-      <w:proofErr w:type="gramEnd"/>
-      <w:r>
-        <w:t xml:space="preserve"> we should not store anything on server related to client. </w:t>
+        <w:t xml:space="preserve">Communication between client and server must be stateless, means we should not store anything on server related to client. </w:t>
       </w:r>
     </w:p>
     <w:p>
@@ -147,6 +133,1079 @@
         <w:t>Each API tells what to do with resource</w:t>
       </w:r>
     </w:p>
+    <w:p/>
+    <w:p>
+      <w:pPr>
+        <w:rPr>
+          <w:b/>
+          <w:bCs/>
+        </w:rPr>
+      </w:pPr>
+      <w:r>
+        <w:rPr>
+          <w:b/>
+          <w:bCs/>
+        </w:rPr>
+        <w:t>REST API Documentation (CRUD)</w:t>
+      </w:r>
+    </w:p>
+    <w:p>
+      <w:r>
+        <w:t xml:space="preserve">Resource shown as </w:t>
+      </w:r>
+      <w:r>
+        <w:rPr>
+          <w:b/>
+          <w:bCs/>
+        </w:rPr>
+        <w:t>Product</w:t>
+      </w:r>
+      <w:r>
+        <w:t xml:space="preserve"> </w:t>
+      </w:r>
+      <w:r>
+        <w:t>model</w:t>
+      </w:r>
+      <w:r>
+        <w:t xml:space="preserve"> for convenience</w:t>
+      </w:r>
+      <w:r>
+        <w:t>.</w:t>
+      </w:r>
+    </w:p>
+    <w:p>
+      <w:pPr>
+        <w:rPr>
+          <w:b/>
+          <w:bCs/>
+          <w:lang w:val="it-IT"/>
+        </w:rPr>
+      </w:pPr>
+      <w:r>
+        <w:rPr>
+          <w:b/>
+          <w:bCs/>
+          <w:lang w:val="it-IT"/>
+        </w:rPr>
+        <w:t>Base URL</w:t>
+      </w:r>
+    </w:p>
+    <w:p>
+      <w:pPr>
+        <w:rPr>
+          <w:lang w:val="it-IT"/>
+        </w:rPr>
+      </w:pPr>
+      <w:r>
+        <w:rPr>
+          <w:lang w:val="it-IT"/>
+        </w:rPr>
+        <w:t>https://{host}/api</w:t>
+      </w:r>
+    </w:p>
+    <w:p>
+      <w:pPr>
+        <w:rPr>
+          <w:b/>
+          <w:bCs/>
+          <w:lang w:val="it-IT"/>
+        </w:rPr>
+      </w:pPr>
+      <w:r>
+        <w:rPr>
+          <w:b/>
+          <w:bCs/>
+          <w:lang w:val="it-IT"/>
+        </w:rPr>
+        <w:t>Authentication</w:t>
+      </w:r>
+    </w:p>
+    <w:p>
+      <w:r>
+        <w:t>None by default. (Add Bearer &lt;token&gt; if you enable auth.)</w:t>
+      </w:r>
+    </w:p>
+    <w:p>
+      <w:pPr>
+        <w:rPr>
+          <w:b/>
+          <w:bCs/>
+        </w:rPr>
+      </w:pPr>
+      <w:r>
+        <w:rPr>
+          <w:b/>
+          <w:bCs/>
+        </w:rPr>
+        <w:t>Media Types</w:t>
+      </w:r>
+    </w:p>
+    <w:p>
+      <w:pPr>
+        <w:numPr>
+          <w:ilvl w:val="0"/>
+          <w:numId w:val="2"/>
+        </w:numPr>
+      </w:pPr>
+      <w:r>
+        <w:t>Request: application/json</w:t>
+      </w:r>
+    </w:p>
+    <w:p>
+      <w:pPr>
+        <w:numPr>
+          <w:ilvl w:val="0"/>
+          <w:numId w:val="2"/>
+        </w:numPr>
+      </w:pPr>
+      <w:r>
+        <w:t>Response: application/json; charset=utf-8</w:t>
+      </w:r>
+    </w:p>
+    <w:p>
+      <w:r>
+        <w:pict w14:anchorId="3EF19E1E">
+          <v:rect id="_x0000_i1061" style="width:0;height:1.5pt" o:hralign="center" o:hrstd="t" o:hr="t" fillcolor="#a0a0a0" stroked="f"/>
+        </w:pict>
+      </w:r>
+    </w:p>
+    <w:p>
+      <w:pPr>
+        <w:rPr>
+          <w:b/>
+          <w:bCs/>
+        </w:rPr>
+      </w:pPr>
+      <w:r>
+        <w:rPr>
+          <w:b/>
+          <w:bCs/>
+        </w:rPr>
+        <w:t>Endpoints</w:t>
+      </w:r>
+    </w:p>
+    <w:p>
+      <w:pPr>
+        <w:rPr>
+          <w:b/>
+          <w:bCs/>
+        </w:rPr>
+      </w:pPr>
+      <w:r>
+        <w:rPr>
+          <w:b/>
+          <w:bCs/>
+        </w:rPr>
+        <w:t>List Products</w:t>
+      </w:r>
+    </w:p>
+    <w:p>
+      <w:r>
+        <w:rPr>
+          <w:b/>
+          <w:bCs/>
+        </w:rPr>
+        <w:t>GET</w:t>
+      </w:r>
+      <w:r>
+        <w:t xml:space="preserve"> /products</w:t>
+      </w:r>
+    </w:p>
+    <w:p>
+      <w:r>
+        <w:t>Returns a paginated list of products.</w:t>
+      </w:r>
+    </w:p>
+    <w:p>
+      <w:pPr>
+        <w:rPr>
+          <w:b/>
+          <w:bCs/>
+        </w:rPr>
+      </w:pPr>
+      <w:r>
+        <w:rPr>
+          <w:b/>
+          <w:bCs/>
+        </w:rPr>
+        <w:t>Query parameters</w:t>
+      </w:r>
+    </w:p>
+    <w:p>
+      <w:pPr>
+        <w:numPr>
+          <w:ilvl w:val="0"/>
+          <w:numId w:val="3"/>
+        </w:numPr>
+      </w:pPr>
+      <w:r>
+        <w:t>page (int, default 1) – 1-based page index</w:t>
+      </w:r>
+    </w:p>
+    <w:p>
+      <w:pPr>
+        <w:numPr>
+          <w:ilvl w:val="0"/>
+          <w:numId w:val="3"/>
+        </w:numPr>
+      </w:pPr>
+      <w:r>
+        <w:lastRenderedPageBreak/>
+        <w:t>pageSize (int, default 20, max 100)</w:t>
+      </w:r>
+    </w:p>
+    <w:p>
+      <w:pPr>
+        <w:numPr>
+          <w:ilvl w:val="0"/>
+          <w:numId w:val="3"/>
+        </w:numPr>
+      </w:pPr>
+      <w:r>
+        <w:t>search (string, optional) – case-insensitive match on name</w:t>
+      </w:r>
+    </w:p>
+    <w:p>
+      <w:pPr>
+        <w:numPr>
+          <w:ilvl w:val="0"/>
+          <w:numId w:val="3"/>
+        </w:numPr>
+      </w:pPr>
+      <w:r>
+        <w:t>sort (string, optional) – e.g., name, -price (prefix - for desc)</w:t>
+      </w:r>
+    </w:p>
+    <w:p>
+      <w:pPr>
+        <w:numPr>
+          <w:ilvl w:val="0"/>
+          <w:numId w:val="3"/>
+        </w:numPr>
+      </w:pPr>
+      <w:r>
+        <w:t>minPrice, maxPrice (decimal, optional) – filter range</w:t>
+      </w:r>
+    </w:p>
+    <w:p>
+      <w:pPr>
+        <w:rPr>
+          <w:b/>
+          <w:bCs/>
+        </w:rPr>
+      </w:pPr>
+      <w:r>
+        <w:rPr>
+          <w:b/>
+          <w:bCs/>
+        </w:rPr>
+        <w:t>Responses</w:t>
+      </w:r>
+    </w:p>
+    <w:p>
+      <w:pPr>
+        <w:numPr>
+          <w:ilvl w:val="0"/>
+          <w:numId w:val="4"/>
+        </w:numPr>
+      </w:pPr>
+      <w:r>
+        <w:t>200 OK</w:t>
+      </w:r>
+    </w:p>
+    <w:p>
+      <w:r>
+        <w:t>{</w:t>
+      </w:r>
+    </w:p>
+    <w:p>
+      <w:r>
+        <w:t xml:space="preserve">  "items": [</w:t>
+      </w:r>
+    </w:p>
+    <w:p>
+      <w:r>
+        <w:t xml:space="preserve">    { "id": 1, "name": "Keyboard", "price": 49.99 }</w:t>
+      </w:r>
+    </w:p>
+    <w:p>
+      <w:r>
+        <w:t xml:space="preserve">  ],</w:t>
+      </w:r>
+    </w:p>
+    <w:p>
+      <w:r>
+        <w:t xml:space="preserve">  "page": 1,</w:t>
+      </w:r>
+    </w:p>
+    <w:p>
+      <w:r>
+        <w:t xml:space="preserve">  "pageSize": 20,</w:t>
+      </w:r>
+    </w:p>
+    <w:p>
+      <w:r>
+        <w:t xml:space="preserve">  "totalItems": 32,</w:t>
+      </w:r>
+    </w:p>
+    <w:p>
+      <w:r>
+        <w:t xml:space="preserve">  "totalPages": 2</w:t>
+      </w:r>
+    </w:p>
+    <w:p>
+      <w:r>
+        <w:t>}</w:t>
+      </w:r>
+    </w:p>
+    <w:p>
+      <w:r>
+        <w:pict w14:anchorId="564BA868">
+          <v:rect id="_x0000_i1062" style="width:0;height:1.5pt" o:hralign="center" o:hrstd="t" o:hr="t" fillcolor="#a0a0a0" stroked="f"/>
+        </w:pict>
+      </w:r>
+    </w:p>
+    <w:p>
+      <w:pPr>
+        <w:rPr>
+          <w:b/>
+          <w:bCs/>
+        </w:rPr>
+      </w:pPr>
+      <w:r>
+        <w:rPr>
+          <w:b/>
+          <w:bCs/>
+        </w:rPr>
+        <w:t>Get Product by Id</w:t>
+      </w:r>
+    </w:p>
+    <w:p>
+      <w:r>
+        <w:rPr>
+          <w:b/>
+          <w:bCs/>
+        </w:rPr>
+        <w:t>GET</w:t>
+      </w:r>
+      <w:r>
+        <w:t xml:space="preserve"> /products/{id}</w:t>
+      </w:r>
+    </w:p>
+    <w:p>
+      <w:pPr>
+        <w:rPr>
+          <w:b/>
+          <w:bCs/>
+        </w:rPr>
+      </w:pPr>
+      <w:r>
+        <w:rPr>
+          <w:b/>
+          <w:bCs/>
+        </w:rPr>
+        <w:t>Path parameters</w:t>
+      </w:r>
+    </w:p>
+    <w:p>
+      <w:pPr>
+        <w:numPr>
+          <w:ilvl w:val="0"/>
+          <w:numId w:val="5"/>
+        </w:numPr>
+      </w:pPr>
+      <w:r>
+        <w:t>id (int) – Product identifier</w:t>
+      </w:r>
+    </w:p>
+    <w:p>
+      <w:pPr>
+        <w:rPr>
+          <w:b/>
+          <w:bCs/>
+        </w:rPr>
+      </w:pPr>
+      <w:r>
+        <w:rPr>
+          <w:b/>
+          <w:bCs/>
+        </w:rPr>
+        <w:t>Responses</w:t>
+      </w:r>
+    </w:p>
+    <w:p>
+      <w:pPr>
+        <w:numPr>
+          <w:ilvl w:val="0"/>
+          <w:numId w:val="6"/>
+        </w:numPr>
+      </w:pPr>
+      <w:r>
+        <w:t>200 OK</w:t>
+      </w:r>
+    </w:p>
+    <w:p>
+      <w:r>
+        <w:t>{ "id": 1, "name": "Keyboard", "price": 49.99 }</w:t>
+      </w:r>
+    </w:p>
+    <w:p>
+      <w:pPr>
+        <w:numPr>
+          <w:ilvl w:val="0"/>
+          <w:numId w:val="7"/>
+        </w:numPr>
+      </w:pPr>
+      <w:r>
+        <w:t>404 Not Found</w:t>
+      </w:r>
+    </w:p>
+    <w:p>
+      <w:r>
+        <w:t>{ "error": "NotFound", "message": "Product 99 was not found." }</w:t>
+      </w:r>
+    </w:p>
+    <w:p>
+      <w:r>
+        <w:pict w14:anchorId="2F8890DF">
+          <v:rect id="_x0000_i1063" style="width:0;height:1.5pt" o:hralign="center" o:hrstd="t" o:hr="t" fillcolor="#a0a0a0" stroked="f"/>
+        </w:pict>
+      </w:r>
+    </w:p>
+    <w:p>
+      <w:pPr>
+        <w:rPr>
+          <w:b/>
+          <w:bCs/>
+        </w:rPr>
+      </w:pPr>
+      <w:r>
+        <w:rPr>
+          <w:b/>
+          <w:bCs/>
+        </w:rPr>
+        <w:t>Create Product</w:t>
+      </w:r>
+    </w:p>
+    <w:p>
+      <w:r>
+        <w:rPr>
+          <w:b/>
+          <w:bCs/>
+        </w:rPr>
+        <w:t>POST</w:t>
+      </w:r>
+      <w:r>
+        <w:t xml:space="preserve"> /products</w:t>
+      </w:r>
+    </w:p>
+    <w:p>
+      <w:pPr>
+        <w:rPr>
+          <w:b/>
+          <w:bCs/>
+        </w:rPr>
+      </w:pPr>
+      <w:r>
+        <w:rPr>
+          <w:b/>
+          <w:bCs/>
+        </w:rPr>
+        <w:t>Request body</w:t>
+      </w:r>
+    </w:p>
+    <w:p>
+      <w:r>
+        <w:lastRenderedPageBreak/>
+        <w:t>{</w:t>
+      </w:r>
+    </w:p>
+    <w:p>
+      <w:r>
+        <w:t xml:space="preserve">  "name": "Headset",</w:t>
+      </w:r>
+    </w:p>
+    <w:p>
+      <w:r>
+        <w:t xml:space="preserve">  "price": 99.50</w:t>
+      </w:r>
+    </w:p>
+    <w:p>
+      <w:r>
+        <w:t>}</w:t>
+      </w:r>
+    </w:p>
+    <w:p>
+      <w:r>
+        <w:rPr>
+          <w:b/>
+          <w:bCs/>
+        </w:rPr>
+        <w:t>Validation</w:t>
+      </w:r>
+    </w:p>
+    <w:p>
+      <w:pPr>
+        <w:numPr>
+          <w:ilvl w:val="0"/>
+          <w:numId w:val="8"/>
+        </w:numPr>
+      </w:pPr>
+      <w:r>
+        <w:t>name: required, length 1–100</w:t>
+      </w:r>
+    </w:p>
+    <w:p>
+      <w:pPr>
+        <w:numPr>
+          <w:ilvl w:val="0"/>
+          <w:numId w:val="8"/>
+        </w:numPr>
+      </w:pPr>
+      <w:r>
+        <w:t>price: required, &gt;= 0</w:t>
+      </w:r>
+    </w:p>
+    <w:p>
+      <w:pPr>
+        <w:rPr>
+          <w:b/>
+          <w:bCs/>
+        </w:rPr>
+      </w:pPr>
+      <w:r>
+        <w:rPr>
+          <w:b/>
+          <w:bCs/>
+        </w:rPr>
+        <w:t>Responses</w:t>
+      </w:r>
+    </w:p>
+    <w:p>
+      <w:pPr>
+        <w:numPr>
+          <w:ilvl w:val="0"/>
+          <w:numId w:val="9"/>
+        </w:numPr>
+      </w:pPr>
+      <w:r>
+        <w:t>201 Created + Location: /api/products/{id}</w:t>
+      </w:r>
+    </w:p>
+    <w:p>
+      <w:r>
+        <w:t>{ "id": 3, "name": "Headset", "price": 99.5 }</w:t>
+      </w:r>
+    </w:p>
+    <w:p>
+      <w:pPr>
+        <w:numPr>
+          <w:ilvl w:val="0"/>
+          <w:numId w:val="10"/>
+        </w:numPr>
+      </w:pPr>
+      <w:r>
+        <w:t>400 Bad Request (validation)</w:t>
+      </w:r>
+    </w:p>
+    <w:p>
+      <w:r>
+        <w:t>{</w:t>
+      </w:r>
+    </w:p>
+    <w:p>
+      <w:r>
+        <w:t xml:space="preserve">  "error": "ValidationFailed",</w:t>
+      </w:r>
+    </w:p>
+    <w:p>
+      <w:r>
+        <w:t xml:space="preserve">  "details": {</w:t>
+      </w:r>
+    </w:p>
+    <w:p>
+      <w:r>
+        <w:t xml:space="preserve">    "name": ["Name is required."]</w:t>
+      </w:r>
+    </w:p>
+    <w:p>
+      <w:r>
+        <w:t xml:space="preserve">  }</w:t>
+      </w:r>
+    </w:p>
+    <w:p>
+      <w:r>
+        <w:t>}</w:t>
+      </w:r>
+    </w:p>
+    <w:p>
+      <w:pPr>
+        <w:numPr>
+          <w:ilvl w:val="0"/>
+          <w:numId w:val="11"/>
+        </w:numPr>
+      </w:pPr>
+      <w:r>
+        <w:t>409 Conflict (duplicate unique field, if applicable)</w:t>
+      </w:r>
+    </w:p>
+    <w:p>
+      <w:r>
+        <w:pict w14:anchorId="252A94DA">
+          <v:rect id="_x0000_i1064" style="width:0;height:1.5pt" o:hralign="center" o:hrstd="t" o:hr="t" fillcolor="#a0a0a0" stroked="f"/>
+        </w:pict>
+      </w:r>
+    </w:p>
+    <w:p>
+      <w:pPr>
+        <w:rPr>
+          <w:b/>
+          <w:bCs/>
+        </w:rPr>
+      </w:pPr>
+      <w:r>
+        <w:rPr>
+          <w:b/>
+          <w:bCs/>
+        </w:rPr>
+        <w:t>Update Product (full)</w:t>
+      </w:r>
+    </w:p>
+    <w:p>
+      <w:r>
+        <w:rPr>
+          <w:b/>
+          <w:bCs/>
+        </w:rPr>
+        <w:t>PUT</w:t>
+      </w:r>
+      <w:r>
+        <w:t xml:space="preserve"> /products/{id}</w:t>
+      </w:r>
+    </w:p>
+    <w:p>
+      <w:pPr>
+        <w:rPr>
+          <w:b/>
+          <w:bCs/>
+        </w:rPr>
+      </w:pPr>
+      <w:r>
+        <w:rPr>
+          <w:b/>
+          <w:bCs/>
+        </w:rPr>
+        <w:t>Path parameters</w:t>
+      </w:r>
+    </w:p>
+    <w:p>
+      <w:pPr>
+        <w:numPr>
+          <w:ilvl w:val="0"/>
+          <w:numId w:val="12"/>
+        </w:numPr>
+      </w:pPr>
+      <w:r>
+        <w:t>id (int)</w:t>
+      </w:r>
+    </w:p>
+    <w:p>
+      <w:pPr>
+        <w:rPr>
+          <w:b/>
+          <w:bCs/>
+        </w:rPr>
+      </w:pPr>
+      <w:r>
+        <w:rPr>
+          <w:b/>
+          <w:bCs/>
+        </w:rPr>
+        <w:t>Request body</w:t>
+      </w:r>
+    </w:p>
+    <w:p>
+      <w:r>
+        <w:t>{</w:t>
+      </w:r>
+    </w:p>
+    <w:p>
+      <w:r>
+        <w:t xml:space="preserve">  "name": "Gaming Mouse",</w:t>
+      </w:r>
+    </w:p>
+    <w:p>
+      <w:r>
+        <w:t xml:space="preserve">  "price": 39.99</w:t>
+      </w:r>
+    </w:p>
+    <w:p>
+      <w:r>
+        <w:t>}</w:t>
+      </w:r>
+    </w:p>
+    <w:p>
+      <w:r>
+        <w:rPr>
+          <w:b/>
+          <w:bCs/>
+        </w:rPr>
+        <w:t>Notes</w:t>
+      </w:r>
+    </w:p>
+    <w:p>
+      <w:pPr>
+        <w:numPr>
+          <w:ilvl w:val="0"/>
+          <w:numId w:val="13"/>
+        </w:numPr>
+      </w:pPr>
+      <w:r>
+        <w:lastRenderedPageBreak/>
+        <w:t>Full replace of updatable fields.</w:t>
+      </w:r>
+    </w:p>
+    <w:p>
+      <w:pPr>
+        <w:numPr>
+          <w:ilvl w:val="0"/>
+          <w:numId w:val="13"/>
+        </w:numPr>
+      </w:pPr>
+      <w:r>
+        <w:t>Use If-Match with an ETag (if you enable optimistic concurrency).</w:t>
+      </w:r>
+    </w:p>
+    <w:p>
+      <w:pPr>
+        <w:rPr>
+          <w:b/>
+          <w:bCs/>
+        </w:rPr>
+      </w:pPr>
+      <w:r>
+        <w:rPr>
+          <w:b/>
+          <w:bCs/>
+        </w:rPr>
+        <w:t>Responses</w:t>
+      </w:r>
+    </w:p>
+    <w:p>
+      <w:pPr>
+        <w:numPr>
+          <w:ilvl w:val="0"/>
+          <w:numId w:val="14"/>
+        </w:numPr>
+      </w:pPr>
+      <w:r>
+        <w:t>204 No Content</w:t>
+      </w:r>
+    </w:p>
+    <w:p>
+      <w:pPr>
+        <w:numPr>
+          <w:ilvl w:val="0"/>
+          <w:numId w:val="14"/>
+        </w:numPr>
+      </w:pPr>
+      <w:r>
+        <w:t>400 Bad Request (validation)</w:t>
+      </w:r>
+    </w:p>
+    <w:p>
+      <w:pPr>
+        <w:numPr>
+          <w:ilvl w:val="0"/>
+          <w:numId w:val="14"/>
+        </w:numPr>
+      </w:pPr>
+      <w:r>
+        <w:t>404 Not Found</w:t>
+      </w:r>
+    </w:p>
+    <w:p>
+      <w:pPr>
+        <w:numPr>
+          <w:ilvl w:val="0"/>
+          <w:numId w:val="14"/>
+        </w:numPr>
+      </w:pPr>
+      <w:r>
+        <w:t>412 Precondition Failed (ETag mismatch, if using concurrency)</w:t>
+      </w:r>
+    </w:p>
+    <w:p>
+      <w:r>
+        <w:pict w14:anchorId="6D9D40DD">
+          <v:rect id="_x0000_i1065" style="width:0;height:1.5pt" o:hralign="center" o:hrstd="t" o:hr="t" fillcolor="#a0a0a0" stroked="f"/>
+        </w:pict>
+      </w:r>
+    </w:p>
+    <w:p>
+      <w:pPr>
+        <w:rPr>
+          <w:b/>
+          <w:bCs/>
+        </w:rPr>
+      </w:pPr>
+      <w:r>
+        <w:rPr>
+          <w:b/>
+          <w:bCs/>
+        </w:rPr>
+        <w:t>Delete Product</w:t>
+      </w:r>
+    </w:p>
+    <w:p>
+      <w:r>
+        <w:rPr>
+          <w:b/>
+          <w:bCs/>
+        </w:rPr>
+        <w:t>DELETE</w:t>
+      </w:r>
+      <w:r>
+        <w:t xml:space="preserve"> /products/{id}</w:t>
+      </w:r>
+    </w:p>
+    <w:p>
+      <w:pPr>
+        <w:rPr>
+          <w:b/>
+          <w:bCs/>
+        </w:rPr>
+      </w:pPr>
+      <w:r>
+        <w:rPr>
+          <w:b/>
+          <w:bCs/>
+        </w:rPr>
+        <w:t>Path parameters</w:t>
+      </w:r>
+    </w:p>
+    <w:p>
+      <w:pPr>
+        <w:numPr>
+          <w:ilvl w:val="0"/>
+          <w:numId w:val="15"/>
+        </w:numPr>
+      </w:pPr>
+      <w:r>
+        <w:t>id (int)</w:t>
+      </w:r>
+    </w:p>
+    <w:p>
+      <w:pPr>
+        <w:rPr>
+          <w:b/>
+          <w:bCs/>
+        </w:rPr>
+      </w:pPr>
+      <w:r>
+        <w:rPr>
+          <w:b/>
+          <w:bCs/>
+        </w:rPr>
+        <w:t>Responses</w:t>
+      </w:r>
+    </w:p>
+    <w:p>
+      <w:pPr>
+        <w:numPr>
+          <w:ilvl w:val="0"/>
+          <w:numId w:val="16"/>
+        </w:numPr>
+      </w:pPr>
+      <w:r>
+        <w:t>204 No Content</w:t>
+      </w:r>
+    </w:p>
+    <w:p>
+      <w:pPr>
+        <w:numPr>
+          <w:ilvl w:val="0"/>
+          <w:numId w:val="16"/>
+        </w:numPr>
+      </w:pPr>
+      <w:r>
+        <w:t>404 Not Found</w:t>
+      </w:r>
+    </w:p>
+    <w:p>
+      <w:r>
+        <w:pict w14:anchorId="44CE5E0A">
+          <v:rect id="_x0000_i1066" style="width:0;height:1.5pt" o:hralign="center" o:hrstd="t" o:hr="t" fillcolor="#a0a0a0" stroked="f"/>
+        </w:pict>
+      </w:r>
+    </w:p>
+    <w:p>
+      <w:pPr>
+        <w:rPr>
+          <w:b/>
+          <w:bCs/>
+        </w:rPr>
+      </w:pPr>
+      <w:r>
+        <w:rPr>
+          <w:b/>
+          <w:bCs/>
+        </w:rPr>
+        <w:t>Data Models</w:t>
+      </w:r>
+    </w:p>
+    <w:p>
+      <w:pPr>
+        <w:rPr>
+          <w:b/>
+          <w:bCs/>
+        </w:rPr>
+      </w:pPr>
+      <w:r>
+        <w:rPr>
+          <w:b/>
+          <w:bCs/>
+        </w:rPr>
+        <w:t>Product (response)</w:t>
+      </w:r>
+    </w:p>
+    <w:p>
+      <w:r>
+        <w:t>{</w:t>
+      </w:r>
+    </w:p>
+    <w:p>
+      <w:r>
+        <w:t xml:space="preserve">  "id": 1,</w:t>
+      </w:r>
+    </w:p>
+    <w:p>
+      <w:r>
+        <w:t xml:space="preserve">  "name": "string",</w:t>
+      </w:r>
+    </w:p>
+    <w:p>
+      <w:r>
+        <w:t xml:space="preserve">  "price": 0.0</w:t>
+      </w:r>
+    </w:p>
+    <w:p>
+      <w:r>
+        <w:t>}</w:t>
+      </w:r>
+    </w:p>
+    <w:p>
+      <w:pPr>
+        <w:rPr>
+          <w:b/>
+          <w:bCs/>
+        </w:rPr>
+      </w:pPr>
+      <w:r>
+        <w:rPr>
+          <w:b/>
+          <w:bCs/>
+        </w:rPr>
+        <w:t>CreateProduct (request)</w:t>
+      </w:r>
+    </w:p>
+    <w:p>
+      <w:r>
+        <w:t>{</w:t>
+      </w:r>
+    </w:p>
+    <w:p>
+      <w:r>
+        <w:t xml:space="preserve">  "name": "string (1-100)",</w:t>
+      </w:r>
+    </w:p>
+    <w:p>
+      <w:r>
+        <w:t xml:space="preserve">  "price": 0.0</w:t>
+      </w:r>
+    </w:p>
+    <w:p>
+      <w:r>
+        <w:t>}</w:t>
+      </w:r>
+    </w:p>
+    <w:p>
+      <w:pPr>
+        <w:rPr>
+          <w:b/>
+          <w:bCs/>
+        </w:rPr>
+      </w:pPr>
+      <w:r>
+        <w:rPr>
+          <w:b/>
+          <w:bCs/>
+        </w:rPr>
+        <w:t>UpdateProduct (request)</w:t>
+      </w:r>
+    </w:p>
+    <w:p>
+      <w:r>
+        <w:lastRenderedPageBreak/>
+        <w:t>{</w:t>
+      </w:r>
+    </w:p>
+    <w:p>
+      <w:r>
+        <w:t xml:space="preserve">  "name": "string (1-100)",</w:t>
+      </w:r>
+    </w:p>
+    <w:p>
+      <w:r>
+        <w:t xml:space="preserve">  "price": 0.0</w:t>
+      </w:r>
+    </w:p>
+    <w:p>
+      <w:r>
+        <w:t>}</w:t>
+      </w:r>
+    </w:p>
+    <w:p>
+      <w:pPr>
+        <w:rPr>
+          <w:b/>
+          <w:bCs/>
+        </w:rPr>
+      </w:pPr>
+      <w:r>
+        <w:rPr>
+          <w:b/>
+          <w:bCs/>
+        </w:rPr>
+        <w:t>Error (response)</w:t>
+      </w:r>
+    </w:p>
+    <w:p>
+      <w:r>
+        <w:t>{</w:t>
+      </w:r>
+    </w:p>
+    <w:p>
+      <w:r>
+        <w:t xml:space="preserve">  "error": "string-code",</w:t>
+      </w:r>
+    </w:p>
+    <w:p>
+      <w:r>
+        <w:t xml:space="preserve">  "message": "Human-readable message.",</w:t>
+      </w:r>
+    </w:p>
+    <w:p>
+      <w:r>
+        <w:t xml:space="preserve">  "details": { "field": ["issue"] }</w:t>
+      </w:r>
+    </w:p>
+    <w:p>
+      <w:r>
+        <w:t>}</w:t>
+      </w:r>
+    </w:p>
+    <w:p/>
     <w:p/>
     <w:sectPr>
       <w:pgSz w:w="12240" w:h="15840"/>
@@ -161,6 +1220,1943 @@
 <file path=word/numbering.xml><?xml version="1.0" encoding="utf-8"?>
 <w:numbering xmlns:wpc="http://schemas.microsoft.com/office/word/2010/wordprocessingCanvas" xmlns:cx="http://schemas.microsoft.com/office/drawing/2014/chartex" xmlns:cx1="http://schemas.microsoft.com/office/drawing/2015/9/8/chartex" xmlns:cx2="http://schemas.microsoft.com/office/drawing/2015/10/21/chartex" xmlns:cx3="http://schemas.microsoft.com/office/drawing/2016/5/9/chartex" xmlns:cx4="http://schemas.microsoft.com/office/drawing/2016/5/10/chartex" xmlns:cx5="http://schemas.microsoft.com/office/drawing/2016/5/11/chartex" xmlns:cx6="http://schemas.microsoft.com/office/drawing/2016/5/12/chartex" xmlns:cx7="http://schemas.microsoft.com/office/drawing/2016/5/13/chartex" xmlns:cx8="http://schemas.microsoft.com/office/drawing/2016/5/14/chartex" xmlns:mc="http://schemas.openxmlformats.org/markup-compatibility/2006" xmlns:aink="http://schemas.microsoft.com/office/drawing/2016/ink" xmlns:am3d="http://schemas.microsoft.com/office/drawing/2017/model3d" xmlns:o="urn:schemas-microsoft-com:office:office" xmlns:oel="http://schemas.microsoft.com/office/2019/extlst" xmlns:r="http://schemas.openxmlformats.org/officeDocument/2006/relationships" xmlns:m="http://schemas.openxmlformats.org/officeDocument/2006/math" xmlns:v="urn:schemas-microsoft-com:vml" xmlns:wp14="http://schemas.microsoft.com/office/word/2010/wordprocessingDrawing" xmlns:wp="http://schemas.openxmlformats.org/drawingml/2006/wordprocessingDrawing" xmlns:w10="urn:schemas-microsoft-com:office:word" xmlns:w="http://schemas.openxmlformats.org/wordprocessingml/2006/main" xmlns:w14="http://schemas.microsoft.com/office/word/2010/wordml" xmlns:w15="http://schemas.microsoft.com/office/word/2012/wordml" xmlns:w16cex="http://schemas.microsoft.com/office/word/2018/wordml/cex" xmlns:w16cid="http://schemas.microsoft.com/office/word/2016/wordml/cid" xmlns:w16="http://schemas.microsoft.com/office/word/2018/wordml" xmlns:w16du="http://schemas.microsoft.com/office/word/2023/wordml/word16du" xmlns:w16sdtdh="http://schemas.microsoft.com/office/word/2020/wordml/sdtdatahash" xmlns:w16sdtfl="http://schemas.microsoft.com/office/word/2024/wordml/sdtformatlock" xmlns:w16se="http://schemas.microsoft.com/office/word/2015/wordml/symex" xmlns:wpg="http://schemas.microsoft.com/office/word/2010/wordprocessingGroup" xmlns:wpi="http://schemas.microsoft.com/office/word/2010/wordprocessingInk" xmlns:wne="http://schemas.microsoft.com/office/word/2006/wordml" xmlns:wps="http://schemas.microsoft.com/office/word/2010/wordprocessingShape" mc:Ignorable="w14 w15 w16se w16cid w16 w16cex w16sdtdh w16sdtfl w16du wp14">
   <w:abstractNum w:abstractNumId="0" w15:restartNumberingAfterBreak="0">
+    <w:nsid w:val="083932FF"/>
+    <w:multiLevelType w:val="multilevel"/>
+    <w:tmpl w:val="4B2C2536"/>
+    <w:lvl w:ilvl="0">
+      <w:start w:val="1"/>
+      <w:numFmt w:val="bullet"/>
+      <w:lvlText w:val=""/>
+      <w:lvlJc w:val="left"/>
+      <w:pPr>
+        <w:tabs>
+          <w:tab w:val="num" w:pos="720"/>
+        </w:tabs>
+        <w:ind w:left="720" w:hanging="360"/>
+      </w:pPr>
+      <w:rPr>
+        <w:rFonts w:ascii="Symbol" w:hAnsi="Symbol" w:hint="default"/>
+        <w:sz w:val="20"/>
+      </w:rPr>
+    </w:lvl>
+    <w:lvl w:ilvl="1" w:tentative="1">
+      <w:start w:val="1"/>
+      <w:numFmt w:val="bullet"/>
+      <w:lvlText w:val="o"/>
+      <w:lvlJc w:val="left"/>
+      <w:pPr>
+        <w:tabs>
+          <w:tab w:val="num" w:pos="1440"/>
+        </w:tabs>
+        <w:ind w:left="1440" w:hanging="360"/>
+      </w:pPr>
+      <w:rPr>
+        <w:rFonts w:ascii="Courier New" w:hAnsi="Courier New" w:hint="default"/>
+        <w:sz w:val="20"/>
+      </w:rPr>
+    </w:lvl>
+    <w:lvl w:ilvl="2" w:tentative="1">
+      <w:start w:val="1"/>
+      <w:numFmt w:val="bullet"/>
+      <w:lvlText w:val=""/>
+      <w:lvlJc w:val="left"/>
+      <w:pPr>
+        <w:tabs>
+          <w:tab w:val="num" w:pos="2160"/>
+        </w:tabs>
+        <w:ind w:left="2160" w:hanging="360"/>
+      </w:pPr>
+      <w:rPr>
+        <w:rFonts w:ascii="Wingdings" w:hAnsi="Wingdings" w:hint="default"/>
+        <w:sz w:val="20"/>
+      </w:rPr>
+    </w:lvl>
+    <w:lvl w:ilvl="3" w:tentative="1">
+      <w:start w:val="1"/>
+      <w:numFmt w:val="bullet"/>
+      <w:lvlText w:val=""/>
+      <w:lvlJc w:val="left"/>
+      <w:pPr>
+        <w:tabs>
+          <w:tab w:val="num" w:pos="2880"/>
+        </w:tabs>
+        <w:ind w:left="2880" w:hanging="360"/>
+      </w:pPr>
+      <w:rPr>
+        <w:rFonts w:ascii="Wingdings" w:hAnsi="Wingdings" w:hint="default"/>
+        <w:sz w:val="20"/>
+      </w:rPr>
+    </w:lvl>
+    <w:lvl w:ilvl="4" w:tentative="1">
+      <w:start w:val="1"/>
+      <w:numFmt w:val="bullet"/>
+      <w:lvlText w:val=""/>
+      <w:lvlJc w:val="left"/>
+      <w:pPr>
+        <w:tabs>
+          <w:tab w:val="num" w:pos="3600"/>
+        </w:tabs>
+        <w:ind w:left="3600" w:hanging="360"/>
+      </w:pPr>
+      <w:rPr>
+        <w:rFonts w:ascii="Wingdings" w:hAnsi="Wingdings" w:hint="default"/>
+        <w:sz w:val="20"/>
+      </w:rPr>
+    </w:lvl>
+    <w:lvl w:ilvl="5" w:tentative="1">
+      <w:start w:val="1"/>
+      <w:numFmt w:val="bullet"/>
+      <w:lvlText w:val=""/>
+      <w:lvlJc w:val="left"/>
+      <w:pPr>
+        <w:tabs>
+          <w:tab w:val="num" w:pos="4320"/>
+        </w:tabs>
+        <w:ind w:left="4320" w:hanging="360"/>
+      </w:pPr>
+      <w:rPr>
+        <w:rFonts w:ascii="Wingdings" w:hAnsi="Wingdings" w:hint="default"/>
+        <w:sz w:val="20"/>
+      </w:rPr>
+    </w:lvl>
+    <w:lvl w:ilvl="6" w:tentative="1">
+      <w:start w:val="1"/>
+      <w:numFmt w:val="bullet"/>
+      <w:lvlText w:val=""/>
+      <w:lvlJc w:val="left"/>
+      <w:pPr>
+        <w:tabs>
+          <w:tab w:val="num" w:pos="5040"/>
+        </w:tabs>
+        <w:ind w:left="5040" w:hanging="360"/>
+      </w:pPr>
+      <w:rPr>
+        <w:rFonts w:ascii="Wingdings" w:hAnsi="Wingdings" w:hint="default"/>
+        <w:sz w:val="20"/>
+      </w:rPr>
+    </w:lvl>
+    <w:lvl w:ilvl="7" w:tentative="1">
+      <w:start w:val="1"/>
+      <w:numFmt w:val="bullet"/>
+      <w:lvlText w:val=""/>
+      <w:lvlJc w:val="left"/>
+      <w:pPr>
+        <w:tabs>
+          <w:tab w:val="num" w:pos="5760"/>
+        </w:tabs>
+        <w:ind w:left="5760" w:hanging="360"/>
+      </w:pPr>
+      <w:rPr>
+        <w:rFonts w:ascii="Wingdings" w:hAnsi="Wingdings" w:hint="default"/>
+        <w:sz w:val="20"/>
+      </w:rPr>
+    </w:lvl>
+    <w:lvl w:ilvl="8" w:tentative="1">
+      <w:start w:val="1"/>
+      <w:numFmt w:val="bullet"/>
+      <w:lvlText w:val=""/>
+      <w:lvlJc w:val="left"/>
+      <w:pPr>
+        <w:tabs>
+          <w:tab w:val="num" w:pos="6480"/>
+        </w:tabs>
+        <w:ind w:left="6480" w:hanging="360"/>
+      </w:pPr>
+      <w:rPr>
+        <w:rFonts w:ascii="Wingdings" w:hAnsi="Wingdings" w:hint="default"/>
+        <w:sz w:val="20"/>
+      </w:rPr>
+    </w:lvl>
+  </w:abstractNum>
+  <w:abstractNum w:abstractNumId="1" w15:restartNumberingAfterBreak="0">
+    <w:nsid w:val="08A54340"/>
+    <w:multiLevelType w:val="multilevel"/>
+    <w:tmpl w:val="8444C528"/>
+    <w:lvl w:ilvl="0">
+      <w:start w:val="1"/>
+      <w:numFmt w:val="bullet"/>
+      <w:lvlText w:val=""/>
+      <w:lvlJc w:val="left"/>
+      <w:pPr>
+        <w:tabs>
+          <w:tab w:val="num" w:pos="720"/>
+        </w:tabs>
+        <w:ind w:left="720" w:hanging="360"/>
+      </w:pPr>
+      <w:rPr>
+        <w:rFonts w:ascii="Symbol" w:hAnsi="Symbol" w:hint="default"/>
+        <w:sz w:val="20"/>
+      </w:rPr>
+    </w:lvl>
+    <w:lvl w:ilvl="1" w:tentative="1">
+      <w:start w:val="1"/>
+      <w:numFmt w:val="bullet"/>
+      <w:lvlText w:val="o"/>
+      <w:lvlJc w:val="left"/>
+      <w:pPr>
+        <w:tabs>
+          <w:tab w:val="num" w:pos="1440"/>
+        </w:tabs>
+        <w:ind w:left="1440" w:hanging="360"/>
+      </w:pPr>
+      <w:rPr>
+        <w:rFonts w:ascii="Courier New" w:hAnsi="Courier New" w:hint="default"/>
+        <w:sz w:val="20"/>
+      </w:rPr>
+    </w:lvl>
+    <w:lvl w:ilvl="2" w:tentative="1">
+      <w:start w:val="1"/>
+      <w:numFmt w:val="bullet"/>
+      <w:lvlText w:val=""/>
+      <w:lvlJc w:val="left"/>
+      <w:pPr>
+        <w:tabs>
+          <w:tab w:val="num" w:pos="2160"/>
+        </w:tabs>
+        <w:ind w:left="2160" w:hanging="360"/>
+      </w:pPr>
+      <w:rPr>
+        <w:rFonts w:ascii="Wingdings" w:hAnsi="Wingdings" w:hint="default"/>
+        <w:sz w:val="20"/>
+      </w:rPr>
+    </w:lvl>
+    <w:lvl w:ilvl="3" w:tentative="1">
+      <w:start w:val="1"/>
+      <w:numFmt w:val="bullet"/>
+      <w:lvlText w:val=""/>
+      <w:lvlJc w:val="left"/>
+      <w:pPr>
+        <w:tabs>
+          <w:tab w:val="num" w:pos="2880"/>
+        </w:tabs>
+        <w:ind w:left="2880" w:hanging="360"/>
+      </w:pPr>
+      <w:rPr>
+        <w:rFonts w:ascii="Wingdings" w:hAnsi="Wingdings" w:hint="default"/>
+        <w:sz w:val="20"/>
+      </w:rPr>
+    </w:lvl>
+    <w:lvl w:ilvl="4" w:tentative="1">
+      <w:start w:val="1"/>
+      <w:numFmt w:val="bullet"/>
+      <w:lvlText w:val=""/>
+      <w:lvlJc w:val="left"/>
+      <w:pPr>
+        <w:tabs>
+          <w:tab w:val="num" w:pos="3600"/>
+        </w:tabs>
+        <w:ind w:left="3600" w:hanging="360"/>
+      </w:pPr>
+      <w:rPr>
+        <w:rFonts w:ascii="Wingdings" w:hAnsi="Wingdings" w:hint="default"/>
+        <w:sz w:val="20"/>
+      </w:rPr>
+    </w:lvl>
+    <w:lvl w:ilvl="5" w:tentative="1">
+      <w:start w:val="1"/>
+      <w:numFmt w:val="bullet"/>
+      <w:lvlText w:val=""/>
+      <w:lvlJc w:val="left"/>
+      <w:pPr>
+        <w:tabs>
+          <w:tab w:val="num" w:pos="4320"/>
+        </w:tabs>
+        <w:ind w:left="4320" w:hanging="360"/>
+      </w:pPr>
+      <w:rPr>
+        <w:rFonts w:ascii="Wingdings" w:hAnsi="Wingdings" w:hint="default"/>
+        <w:sz w:val="20"/>
+      </w:rPr>
+    </w:lvl>
+    <w:lvl w:ilvl="6" w:tentative="1">
+      <w:start w:val="1"/>
+      <w:numFmt w:val="bullet"/>
+      <w:lvlText w:val=""/>
+      <w:lvlJc w:val="left"/>
+      <w:pPr>
+        <w:tabs>
+          <w:tab w:val="num" w:pos="5040"/>
+        </w:tabs>
+        <w:ind w:left="5040" w:hanging="360"/>
+      </w:pPr>
+      <w:rPr>
+        <w:rFonts w:ascii="Wingdings" w:hAnsi="Wingdings" w:hint="default"/>
+        <w:sz w:val="20"/>
+      </w:rPr>
+    </w:lvl>
+    <w:lvl w:ilvl="7" w:tentative="1">
+      <w:start w:val="1"/>
+      <w:numFmt w:val="bullet"/>
+      <w:lvlText w:val=""/>
+      <w:lvlJc w:val="left"/>
+      <w:pPr>
+        <w:tabs>
+          <w:tab w:val="num" w:pos="5760"/>
+        </w:tabs>
+        <w:ind w:left="5760" w:hanging="360"/>
+      </w:pPr>
+      <w:rPr>
+        <w:rFonts w:ascii="Wingdings" w:hAnsi="Wingdings" w:hint="default"/>
+        <w:sz w:val="20"/>
+      </w:rPr>
+    </w:lvl>
+    <w:lvl w:ilvl="8" w:tentative="1">
+      <w:start w:val="1"/>
+      <w:numFmt w:val="bullet"/>
+      <w:lvlText w:val=""/>
+      <w:lvlJc w:val="left"/>
+      <w:pPr>
+        <w:tabs>
+          <w:tab w:val="num" w:pos="6480"/>
+        </w:tabs>
+        <w:ind w:left="6480" w:hanging="360"/>
+      </w:pPr>
+      <w:rPr>
+        <w:rFonts w:ascii="Wingdings" w:hAnsi="Wingdings" w:hint="default"/>
+        <w:sz w:val="20"/>
+      </w:rPr>
+    </w:lvl>
+  </w:abstractNum>
+  <w:abstractNum w:abstractNumId="2" w15:restartNumberingAfterBreak="0">
+    <w:nsid w:val="0BD62F58"/>
+    <w:multiLevelType w:val="multilevel"/>
+    <w:tmpl w:val="144ABCEE"/>
+    <w:lvl w:ilvl="0">
+      <w:start w:val="1"/>
+      <w:numFmt w:val="bullet"/>
+      <w:lvlText w:val=""/>
+      <w:lvlJc w:val="left"/>
+      <w:pPr>
+        <w:tabs>
+          <w:tab w:val="num" w:pos="720"/>
+        </w:tabs>
+        <w:ind w:left="720" w:hanging="360"/>
+      </w:pPr>
+      <w:rPr>
+        <w:rFonts w:ascii="Symbol" w:hAnsi="Symbol" w:hint="default"/>
+        <w:sz w:val="20"/>
+      </w:rPr>
+    </w:lvl>
+    <w:lvl w:ilvl="1" w:tentative="1">
+      <w:start w:val="1"/>
+      <w:numFmt w:val="bullet"/>
+      <w:lvlText w:val="o"/>
+      <w:lvlJc w:val="left"/>
+      <w:pPr>
+        <w:tabs>
+          <w:tab w:val="num" w:pos="1440"/>
+        </w:tabs>
+        <w:ind w:left="1440" w:hanging="360"/>
+      </w:pPr>
+      <w:rPr>
+        <w:rFonts w:ascii="Courier New" w:hAnsi="Courier New" w:hint="default"/>
+        <w:sz w:val="20"/>
+      </w:rPr>
+    </w:lvl>
+    <w:lvl w:ilvl="2" w:tentative="1">
+      <w:start w:val="1"/>
+      <w:numFmt w:val="bullet"/>
+      <w:lvlText w:val=""/>
+      <w:lvlJc w:val="left"/>
+      <w:pPr>
+        <w:tabs>
+          <w:tab w:val="num" w:pos="2160"/>
+        </w:tabs>
+        <w:ind w:left="2160" w:hanging="360"/>
+      </w:pPr>
+      <w:rPr>
+        <w:rFonts w:ascii="Wingdings" w:hAnsi="Wingdings" w:hint="default"/>
+        <w:sz w:val="20"/>
+      </w:rPr>
+    </w:lvl>
+    <w:lvl w:ilvl="3" w:tentative="1">
+      <w:start w:val="1"/>
+      <w:numFmt w:val="bullet"/>
+      <w:lvlText w:val=""/>
+      <w:lvlJc w:val="left"/>
+      <w:pPr>
+        <w:tabs>
+          <w:tab w:val="num" w:pos="2880"/>
+        </w:tabs>
+        <w:ind w:left="2880" w:hanging="360"/>
+      </w:pPr>
+      <w:rPr>
+        <w:rFonts w:ascii="Wingdings" w:hAnsi="Wingdings" w:hint="default"/>
+        <w:sz w:val="20"/>
+      </w:rPr>
+    </w:lvl>
+    <w:lvl w:ilvl="4" w:tentative="1">
+      <w:start w:val="1"/>
+      <w:numFmt w:val="bullet"/>
+      <w:lvlText w:val=""/>
+      <w:lvlJc w:val="left"/>
+      <w:pPr>
+        <w:tabs>
+          <w:tab w:val="num" w:pos="3600"/>
+        </w:tabs>
+        <w:ind w:left="3600" w:hanging="360"/>
+      </w:pPr>
+      <w:rPr>
+        <w:rFonts w:ascii="Wingdings" w:hAnsi="Wingdings" w:hint="default"/>
+        <w:sz w:val="20"/>
+      </w:rPr>
+    </w:lvl>
+    <w:lvl w:ilvl="5" w:tentative="1">
+      <w:start w:val="1"/>
+      <w:numFmt w:val="bullet"/>
+      <w:lvlText w:val=""/>
+      <w:lvlJc w:val="left"/>
+      <w:pPr>
+        <w:tabs>
+          <w:tab w:val="num" w:pos="4320"/>
+        </w:tabs>
+        <w:ind w:left="4320" w:hanging="360"/>
+      </w:pPr>
+      <w:rPr>
+        <w:rFonts w:ascii="Wingdings" w:hAnsi="Wingdings" w:hint="default"/>
+        <w:sz w:val="20"/>
+      </w:rPr>
+    </w:lvl>
+    <w:lvl w:ilvl="6" w:tentative="1">
+      <w:start w:val="1"/>
+      <w:numFmt w:val="bullet"/>
+      <w:lvlText w:val=""/>
+      <w:lvlJc w:val="left"/>
+      <w:pPr>
+        <w:tabs>
+          <w:tab w:val="num" w:pos="5040"/>
+        </w:tabs>
+        <w:ind w:left="5040" w:hanging="360"/>
+      </w:pPr>
+      <w:rPr>
+        <w:rFonts w:ascii="Wingdings" w:hAnsi="Wingdings" w:hint="default"/>
+        <w:sz w:val="20"/>
+      </w:rPr>
+    </w:lvl>
+    <w:lvl w:ilvl="7" w:tentative="1">
+      <w:start w:val="1"/>
+      <w:numFmt w:val="bullet"/>
+      <w:lvlText w:val=""/>
+      <w:lvlJc w:val="left"/>
+      <w:pPr>
+        <w:tabs>
+          <w:tab w:val="num" w:pos="5760"/>
+        </w:tabs>
+        <w:ind w:left="5760" w:hanging="360"/>
+      </w:pPr>
+      <w:rPr>
+        <w:rFonts w:ascii="Wingdings" w:hAnsi="Wingdings" w:hint="default"/>
+        <w:sz w:val="20"/>
+      </w:rPr>
+    </w:lvl>
+    <w:lvl w:ilvl="8" w:tentative="1">
+      <w:start w:val="1"/>
+      <w:numFmt w:val="bullet"/>
+      <w:lvlText w:val=""/>
+      <w:lvlJc w:val="left"/>
+      <w:pPr>
+        <w:tabs>
+          <w:tab w:val="num" w:pos="6480"/>
+        </w:tabs>
+        <w:ind w:left="6480" w:hanging="360"/>
+      </w:pPr>
+      <w:rPr>
+        <w:rFonts w:ascii="Wingdings" w:hAnsi="Wingdings" w:hint="default"/>
+        <w:sz w:val="20"/>
+      </w:rPr>
+    </w:lvl>
+  </w:abstractNum>
+  <w:abstractNum w:abstractNumId="3" w15:restartNumberingAfterBreak="0">
+    <w:nsid w:val="1A212604"/>
+    <w:multiLevelType w:val="multilevel"/>
+    <w:tmpl w:val="28BE59DA"/>
+    <w:lvl w:ilvl="0">
+      <w:start w:val="1"/>
+      <w:numFmt w:val="bullet"/>
+      <w:lvlText w:val=""/>
+      <w:lvlJc w:val="left"/>
+      <w:pPr>
+        <w:tabs>
+          <w:tab w:val="num" w:pos="720"/>
+        </w:tabs>
+        <w:ind w:left="720" w:hanging="360"/>
+      </w:pPr>
+      <w:rPr>
+        <w:rFonts w:ascii="Symbol" w:hAnsi="Symbol" w:hint="default"/>
+        <w:sz w:val="20"/>
+      </w:rPr>
+    </w:lvl>
+    <w:lvl w:ilvl="1" w:tentative="1">
+      <w:start w:val="1"/>
+      <w:numFmt w:val="bullet"/>
+      <w:lvlText w:val="o"/>
+      <w:lvlJc w:val="left"/>
+      <w:pPr>
+        <w:tabs>
+          <w:tab w:val="num" w:pos="1440"/>
+        </w:tabs>
+        <w:ind w:left="1440" w:hanging="360"/>
+      </w:pPr>
+      <w:rPr>
+        <w:rFonts w:ascii="Courier New" w:hAnsi="Courier New" w:hint="default"/>
+        <w:sz w:val="20"/>
+      </w:rPr>
+    </w:lvl>
+    <w:lvl w:ilvl="2" w:tentative="1">
+      <w:start w:val="1"/>
+      <w:numFmt w:val="bullet"/>
+      <w:lvlText w:val=""/>
+      <w:lvlJc w:val="left"/>
+      <w:pPr>
+        <w:tabs>
+          <w:tab w:val="num" w:pos="2160"/>
+        </w:tabs>
+        <w:ind w:left="2160" w:hanging="360"/>
+      </w:pPr>
+      <w:rPr>
+        <w:rFonts w:ascii="Wingdings" w:hAnsi="Wingdings" w:hint="default"/>
+        <w:sz w:val="20"/>
+      </w:rPr>
+    </w:lvl>
+    <w:lvl w:ilvl="3" w:tentative="1">
+      <w:start w:val="1"/>
+      <w:numFmt w:val="bullet"/>
+      <w:lvlText w:val=""/>
+      <w:lvlJc w:val="left"/>
+      <w:pPr>
+        <w:tabs>
+          <w:tab w:val="num" w:pos="2880"/>
+        </w:tabs>
+        <w:ind w:left="2880" w:hanging="360"/>
+      </w:pPr>
+      <w:rPr>
+        <w:rFonts w:ascii="Wingdings" w:hAnsi="Wingdings" w:hint="default"/>
+        <w:sz w:val="20"/>
+      </w:rPr>
+    </w:lvl>
+    <w:lvl w:ilvl="4" w:tentative="1">
+      <w:start w:val="1"/>
+      <w:numFmt w:val="bullet"/>
+      <w:lvlText w:val=""/>
+      <w:lvlJc w:val="left"/>
+      <w:pPr>
+        <w:tabs>
+          <w:tab w:val="num" w:pos="3600"/>
+        </w:tabs>
+        <w:ind w:left="3600" w:hanging="360"/>
+      </w:pPr>
+      <w:rPr>
+        <w:rFonts w:ascii="Wingdings" w:hAnsi="Wingdings" w:hint="default"/>
+        <w:sz w:val="20"/>
+      </w:rPr>
+    </w:lvl>
+    <w:lvl w:ilvl="5" w:tentative="1">
+      <w:start w:val="1"/>
+      <w:numFmt w:val="bullet"/>
+      <w:lvlText w:val=""/>
+      <w:lvlJc w:val="left"/>
+      <w:pPr>
+        <w:tabs>
+          <w:tab w:val="num" w:pos="4320"/>
+        </w:tabs>
+        <w:ind w:left="4320" w:hanging="360"/>
+      </w:pPr>
+      <w:rPr>
+        <w:rFonts w:ascii="Wingdings" w:hAnsi="Wingdings" w:hint="default"/>
+        <w:sz w:val="20"/>
+      </w:rPr>
+    </w:lvl>
+    <w:lvl w:ilvl="6" w:tentative="1">
+      <w:start w:val="1"/>
+      <w:numFmt w:val="bullet"/>
+      <w:lvlText w:val=""/>
+      <w:lvlJc w:val="left"/>
+      <w:pPr>
+        <w:tabs>
+          <w:tab w:val="num" w:pos="5040"/>
+        </w:tabs>
+        <w:ind w:left="5040" w:hanging="360"/>
+      </w:pPr>
+      <w:rPr>
+        <w:rFonts w:ascii="Wingdings" w:hAnsi="Wingdings" w:hint="default"/>
+        <w:sz w:val="20"/>
+      </w:rPr>
+    </w:lvl>
+    <w:lvl w:ilvl="7" w:tentative="1">
+      <w:start w:val="1"/>
+      <w:numFmt w:val="bullet"/>
+      <w:lvlText w:val=""/>
+      <w:lvlJc w:val="left"/>
+      <w:pPr>
+        <w:tabs>
+          <w:tab w:val="num" w:pos="5760"/>
+        </w:tabs>
+        <w:ind w:left="5760" w:hanging="360"/>
+      </w:pPr>
+      <w:rPr>
+        <w:rFonts w:ascii="Wingdings" w:hAnsi="Wingdings" w:hint="default"/>
+        <w:sz w:val="20"/>
+      </w:rPr>
+    </w:lvl>
+    <w:lvl w:ilvl="8" w:tentative="1">
+      <w:start w:val="1"/>
+      <w:numFmt w:val="bullet"/>
+      <w:lvlText w:val=""/>
+      <w:lvlJc w:val="left"/>
+      <w:pPr>
+        <w:tabs>
+          <w:tab w:val="num" w:pos="6480"/>
+        </w:tabs>
+        <w:ind w:left="6480" w:hanging="360"/>
+      </w:pPr>
+      <w:rPr>
+        <w:rFonts w:ascii="Wingdings" w:hAnsi="Wingdings" w:hint="default"/>
+        <w:sz w:val="20"/>
+      </w:rPr>
+    </w:lvl>
+  </w:abstractNum>
+  <w:abstractNum w:abstractNumId="4" w15:restartNumberingAfterBreak="0">
+    <w:nsid w:val="1BB53177"/>
+    <w:multiLevelType w:val="multilevel"/>
+    <w:tmpl w:val="D40C9208"/>
+    <w:lvl w:ilvl="0">
+      <w:start w:val="1"/>
+      <w:numFmt w:val="bullet"/>
+      <w:lvlText w:val=""/>
+      <w:lvlJc w:val="left"/>
+      <w:pPr>
+        <w:tabs>
+          <w:tab w:val="num" w:pos="720"/>
+        </w:tabs>
+        <w:ind w:left="720" w:hanging="360"/>
+      </w:pPr>
+      <w:rPr>
+        <w:rFonts w:ascii="Symbol" w:hAnsi="Symbol" w:hint="default"/>
+        <w:sz w:val="20"/>
+      </w:rPr>
+    </w:lvl>
+    <w:lvl w:ilvl="1" w:tentative="1">
+      <w:start w:val="1"/>
+      <w:numFmt w:val="bullet"/>
+      <w:lvlText w:val="o"/>
+      <w:lvlJc w:val="left"/>
+      <w:pPr>
+        <w:tabs>
+          <w:tab w:val="num" w:pos="1440"/>
+        </w:tabs>
+        <w:ind w:left="1440" w:hanging="360"/>
+      </w:pPr>
+      <w:rPr>
+        <w:rFonts w:ascii="Courier New" w:hAnsi="Courier New" w:hint="default"/>
+        <w:sz w:val="20"/>
+      </w:rPr>
+    </w:lvl>
+    <w:lvl w:ilvl="2" w:tentative="1">
+      <w:start w:val="1"/>
+      <w:numFmt w:val="bullet"/>
+      <w:lvlText w:val=""/>
+      <w:lvlJc w:val="left"/>
+      <w:pPr>
+        <w:tabs>
+          <w:tab w:val="num" w:pos="2160"/>
+        </w:tabs>
+        <w:ind w:left="2160" w:hanging="360"/>
+      </w:pPr>
+      <w:rPr>
+        <w:rFonts w:ascii="Wingdings" w:hAnsi="Wingdings" w:hint="default"/>
+        <w:sz w:val="20"/>
+      </w:rPr>
+    </w:lvl>
+    <w:lvl w:ilvl="3" w:tentative="1">
+      <w:start w:val="1"/>
+      <w:numFmt w:val="bullet"/>
+      <w:lvlText w:val=""/>
+      <w:lvlJc w:val="left"/>
+      <w:pPr>
+        <w:tabs>
+          <w:tab w:val="num" w:pos="2880"/>
+        </w:tabs>
+        <w:ind w:left="2880" w:hanging="360"/>
+      </w:pPr>
+      <w:rPr>
+        <w:rFonts w:ascii="Wingdings" w:hAnsi="Wingdings" w:hint="default"/>
+        <w:sz w:val="20"/>
+      </w:rPr>
+    </w:lvl>
+    <w:lvl w:ilvl="4" w:tentative="1">
+      <w:start w:val="1"/>
+      <w:numFmt w:val="bullet"/>
+      <w:lvlText w:val=""/>
+      <w:lvlJc w:val="left"/>
+      <w:pPr>
+        <w:tabs>
+          <w:tab w:val="num" w:pos="3600"/>
+        </w:tabs>
+        <w:ind w:left="3600" w:hanging="360"/>
+      </w:pPr>
+      <w:rPr>
+        <w:rFonts w:ascii="Wingdings" w:hAnsi="Wingdings" w:hint="default"/>
+        <w:sz w:val="20"/>
+      </w:rPr>
+    </w:lvl>
+    <w:lvl w:ilvl="5" w:tentative="1">
+      <w:start w:val="1"/>
+      <w:numFmt w:val="bullet"/>
+      <w:lvlText w:val=""/>
+      <w:lvlJc w:val="left"/>
+      <w:pPr>
+        <w:tabs>
+          <w:tab w:val="num" w:pos="4320"/>
+        </w:tabs>
+        <w:ind w:left="4320" w:hanging="360"/>
+      </w:pPr>
+      <w:rPr>
+        <w:rFonts w:ascii="Wingdings" w:hAnsi="Wingdings" w:hint="default"/>
+        <w:sz w:val="20"/>
+      </w:rPr>
+    </w:lvl>
+    <w:lvl w:ilvl="6" w:tentative="1">
+      <w:start w:val="1"/>
+      <w:numFmt w:val="bullet"/>
+      <w:lvlText w:val=""/>
+      <w:lvlJc w:val="left"/>
+      <w:pPr>
+        <w:tabs>
+          <w:tab w:val="num" w:pos="5040"/>
+        </w:tabs>
+        <w:ind w:left="5040" w:hanging="360"/>
+      </w:pPr>
+      <w:rPr>
+        <w:rFonts w:ascii="Wingdings" w:hAnsi="Wingdings" w:hint="default"/>
+        <w:sz w:val="20"/>
+      </w:rPr>
+    </w:lvl>
+    <w:lvl w:ilvl="7" w:tentative="1">
+      <w:start w:val="1"/>
+      <w:numFmt w:val="bullet"/>
+      <w:lvlText w:val=""/>
+      <w:lvlJc w:val="left"/>
+      <w:pPr>
+        <w:tabs>
+          <w:tab w:val="num" w:pos="5760"/>
+        </w:tabs>
+        <w:ind w:left="5760" w:hanging="360"/>
+      </w:pPr>
+      <w:rPr>
+        <w:rFonts w:ascii="Wingdings" w:hAnsi="Wingdings" w:hint="default"/>
+        <w:sz w:val="20"/>
+      </w:rPr>
+    </w:lvl>
+    <w:lvl w:ilvl="8" w:tentative="1">
+      <w:start w:val="1"/>
+      <w:numFmt w:val="bullet"/>
+      <w:lvlText w:val=""/>
+      <w:lvlJc w:val="left"/>
+      <w:pPr>
+        <w:tabs>
+          <w:tab w:val="num" w:pos="6480"/>
+        </w:tabs>
+        <w:ind w:left="6480" w:hanging="360"/>
+      </w:pPr>
+      <w:rPr>
+        <w:rFonts w:ascii="Wingdings" w:hAnsi="Wingdings" w:hint="default"/>
+        <w:sz w:val="20"/>
+      </w:rPr>
+    </w:lvl>
+  </w:abstractNum>
+  <w:abstractNum w:abstractNumId="5" w15:restartNumberingAfterBreak="0">
+    <w:nsid w:val="272625ED"/>
+    <w:multiLevelType w:val="multilevel"/>
+    <w:tmpl w:val="7EE21B20"/>
+    <w:lvl w:ilvl="0">
+      <w:start w:val="1"/>
+      <w:numFmt w:val="bullet"/>
+      <w:lvlText w:val=""/>
+      <w:lvlJc w:val="left"/>
+      <w:pPr>
+        <w:tabs>
+          <w:tab w:val="num" w:pos="720"/>
+        </w:tabs>
+        <w:ind w:left="720" w:hanging="360"/>
+      </w:pPr>
+      <w:rPr>
+        <w:rFonts w:ascii="Symbol" w:hAnsi="Symbol" w:hint="default"/>
+        <w:sz w:val="20"/>
+      </w:rPr>
+    </w:lvl>
+    <w:lvl w:ilvl="1" w:tentative="1">
+      <w:start w:val="1"/>
+      <w:numFmt w:val="bullet"/>
+      <w:lvlText w:val="o"/>
+      <w:lvlJc w:val="left"/>
+      <w:pPr>
+        <w:tabs>
+          <w:tab w:val="num" w:pos="1440"/>
+        </w:tabs>
+        <w:ind w:left="1440" w:hanging="360"/>
+      </w:pPr>
+      <w:rPr>
+        <w:rFonts w:ascii="Courier New" w:hAnsi="Courier New" w:hint="default"/>
+        <w:sz w:val="20"/>
+      </w:rPr>
+    </w:lvl>
+    <w:lvl w:ilvl="2" w:tentative="1">
+      <w:start w:val="1"/>
+      <w:numFmt w:val="bullet"/>
+      <w:lvlText w:val=""/>
+      <w:lvlJc w:val="left"/>
+      <w:pPr>
+        <w:tabs>
+          <w:tab w:val="num" w:pos="2160"/>
+        </w:tabs>
+        <w:ind w:left="2160" w:hanging="360"/>
+      </w:pPr>
+      <w:rPr>
+        <w:rFonts w:ascii="Wingdings" w:hAnsi="Wingdings" w:hint="default"/>
+        <w:sz w:val="20"/>
+      </w:rPr>
+    </w:lvl>
+    <w:lvl w:ilvl="3" w:tentative="1">
+      <w:start w:val="1"/>
+      <w:numFmt w:val="bullet"/>
+      <w:lvlText w:val=""/>
+      <w:lvlJc w:val="left"/>
+      <w:pPr>
+        <w:tabs>
+          <w:tab w:val="num" w:pos="2880"/>
+        </w:tabs>
+        <w:ind w:left="2880" w:hanging="360"/>
+      </w:pPr>
+      <w:rPr>
+        <w:rFonts w:ascii="Wingdings" w:hAnsi="Wingdings" w:hint="default"/>
+        <w:sz w:val="20"/>
+      </w:rPr>
+    </w:lvl>
+    <w:lvl w:ilvl="4" w:tentative="1">
+      <w:start w:val="1"/>
+      <w:numFmt w:val="bullet"/>
+      <w:lvlText w:val=""/>
+      <w:lvlJc w:val="left"/>
+      <w:pPr>
+        <w:tabs>
+          <w:tab w:val="num" w:pos="3600"/>
+        </w:tabs>
+        <w:ind w:left="3600" w:hanging="360"/>
+      </w:pPr>
+      <w:rPr>
+        <w:rFonts w:ascii="Wingdings" w:hAnsi="Wingdings" w:hint="default"/>
+        <w:sz w:val="20"/>
+      </w:rPr>
+    </w:lvl>
+    <w:lvl w:ilvl="5" w:tentative="1">
+      <w:start w:val="1"/>
+      <w:numFmt w:val="bullet"/>
+      <w:lvlText w:val=""/>
+      <w:lvlJc w:val="left"/>
+      <w:pPr>
+        <w:tabs>
+          <w:tab w:val="num" w:pos="4320"/>
+        </w:tabs>
+        <w:ind w:left="4320" w:hanging="360"/>
+      </w:pPr>
+      <w:rPr>
+        <w:rFonts w:ascii="Wingdings" w:hAnsi="Wingdings" w:hint="default"/>
+        <w:sz w:val="20"/>
+      </w:rPr>
+    </w:lvl>
+    <w:lvl w:ilvl="6" w:tentative="1">
+      <w:start w:val="1"/>
+      <w:numFmt w:val="bullet"/>
+      <w:lvlText w:val=""/>
+      <w:lvlJc w:val="left"/>
+      <w:pPr>
+        <w:tabs>
+          <w:tab w:val="num" w:pos="5040"/>
+        </w:tabs>
+        <w:ind w:left="5040" w:hanging="360"/>
+      </w:pPr>
+      <w:rPr>
+        <w:rFonts w:ascii="Wingdings" w:hAnsi="Wingdings" w:hint="default"/>
+        <w:sz w:val="20"/>
+      </w:rPr>
+    </w:lvl>
+    <w:lvl w:ilvl="7" w:tentative="1">
+      <w:start w:val="1"/>
+      <w:numFmt w:val="bullet"/>
+      <w:lvlText w:val=""/>
+      <w:lvlJc w:val="left"/>
+      <w:pPr>
+        <w:tabs>
+          <w:tab w:val="num" w:pos="5760"/>
+        </w:tabs>
+        <w:ind w:left="5760" w:hanging="360"/>
+      </w:pPr>
+      <w:rPr>
+        <w:rFonts w:ascii="Wingdings" w:hAnsi="Wingdings" w:hint="default"/>
+        <w:sz w:val="20"/>
+      </w:rPr>
+    </w:lvl>
+    <w:lvl w:ilvl="8" w:tentative="1">
+      <w:start w:val="1"/>
+      <w:numFmt w:val="bullet"/>
+      <w:lvlText w:val=""/>
+      <w:lvlJc w:val="left"/>
+      <w:pPr>
+        <w:tabs>
+          <w:tab w:val="num" w:pos="6480"/>
+        </w:tabs>
+        <w:ind w:left="6480" w:hanging="360"/>
+      </w:pPr>
+      <w:rPr>
+        <w:rFonts w:ascii="Wingdings" w:hAnsi="Wingdings" w:hint="default"/>
+        <w:sz w:val="20"/>
+      </w:rPr>
+    </w:lvl>
+  </w:abstractNum>
+  <w:abstractNum w:abstractNumId="6" w15:restartNumberingAfterBreak="0">
+    <w:nsid w:val="295A0BFC"/>
+    <w:multiLevelType w:val="multilevel"/>
+    <w:tmpl w:val="D0ACDAFA"/>
+    <w:lvl w:ilvl="0">
+      <w:start w:val="1"/>
+      <w:numFmt w:val="bullet"/>
+      <w:lvlText w:val=""/>
+      <w:lvlJc w:val="left"/>
+      <w:pPr>
+        <w:tabs>
+          <w:tab w:val="num" w:pos="720"/>
+        </w:tabs>
+        <w:ind w:left="720" w:hanging="360"/>
+      </w:pPr>
+      <w:rPr>
+        <w:rFonts w:ascii="Symbol" w:hAnsi="Symbol" w:hint="default"/>
+        <w:sz w:val="20"/>
+      </w:rPr>
+    </w:lvl>
+    <w:lvl w:ilvl="1" w:tentative="1">
+      <w:start w:val="1"/>
+      <w:numFmt w:val="bullet"/>
+      <w:lvlText w:val="o"/>
+      <w:lvlJc w:val="left"/>
+      <w:pPr>
+        <w:tabs>
+          <w:tab w:val="num" w:pos="1440"/>
+        </w:tabs>
+        <w:ind w:left="1440" w:hanging="360"/>
+      </w:pPr>
+      <w:rPr>
+        <w:rFonts w:ascii="Courier New" w:hAnsi="Courier New" w:hint="default"/>
+        <w:sz w:val="20"/>
+      </w:rPr>
+    </w:lvl>
+    <w:lvl w:ilvl="2" w:tentative="1">
+      <w:start w:val="1"/>
+      <w:numFmt w:val="bullet"/>
+      <w:lvlText w:val=""/>
+      <w:lvlJc w:val="left"/>
+      <w:pPr>
+        <w:tabs>
+          <w:tab w:val="num" w:pos="2160"/>
+        </w:tabs>
+        <w:ind w:left="2160" w:hanging="360"/>
+      </w:pPr>
+      <w:rPr>
+        <w:rFonts w:ascii="Wingdings" w:hAnsi="Wingdings" w:hint="default"/>
+        <w:sz w:val="20"/>
+      </w:rPr>
+    </w:lvl>
+    <w:lvl w:ilvl="3" w:tentative="1">
+      <w:start w:val="1"/>
+      <w:numFmt w:val="bullet"/>
+      <w:lvlText w:val=""/>
+      <w:lvlJc w:val="left"/>
+      <w:pPr>
+        <w:tabs>
+          <w:tab w:val="num" w:pos="2880"/>
+        </w:tabs>
+        <w:ind w:left="2880" w:hanging="360"/>
+      </w:pPr>
+      <w:rPr>
+        <w:rFonts w:ascii="Wingdings" w:hAnsi="Wingdings" w:hint="default"/>
+        <w:sz w:val="20"/>
+      </w:rPr>
+    </w:lvl>
+    <w:lvl w:ilvl="4" w:tentative="1">
+      <w:start w:val="1"/>
+      <w:numFmt w:val="bullet"/>
+      <w:lvlText w:val=""/>
+      <w:lvlJc w:val="left"/>
+      <w:pPr>
+        <w:tabs>
+          <w:tab w:val="num" w:pos="3600"/>
+        </w:tabs>
+        <w:ind w:left="3600" w:hanging="360"/>
+      </w:pPr>
+      <w:rPr>
+        <w:rFonts w:ascii="Wingdings" w:hAnsi="Wingdings" w:hint="default"/>
+        <w:sz w:val="20"/>
+      </w:rPr>
+    </w:lvl>
+    <w:lvl w:ilvl="5" w:tentative="1">
+      <w:start w:val="1"/>
+      <w:numFmt w:val="bullet"/>
+      <w:lvlText w:val=""/>
+      <w:lvlJc w:val="left"/>
+      <w:pPr>
+        <w:tabs>
+          <w:tab w:val="num" w:pos="4320"/>
+        </w:tabs>
+        <w:ind w:left="4320" w:hanging="360"/>
+      </w:pPr>
+      <w:rPr>
+        <w:rFonts w:ascii="Wingdings" w:hAnsi="Wingdings" w:hint="default"/>
+        <w:sz w:val="20"/>
+      </w:rPr>
+    </w:lvl>
+    <w:lvl w:ilvl="6" w:tentative="1">
+      <w:start w:val="1"/>
+      <w:numFmt w:val="bullet"/>
+      <w:lvlText w:val=""/>
+      <w:lvlJc w:val="left"/>
+      <w:pPr>
+        <w:tabs>
+          <w:tab w:val="num" w:pos="5040"/>
+        </w:tabs>
+        <w:ind w:left="5040" w:hanging="360"/>
+      </w:pPr>
+      <w:rPr>
+        <w:rFonts w:ascii="Wingdings" w:hAnsi="Wingdings" w:hint="default"/>
+        <w:sz w:val="20"/>
+      </w:rPr>
+    </w:lvl>
+    <w:lvl w:ilvl="7" w:tentative="1">
+      <w:start w:val="1"/>
+      <w:numFmt w:val="bullet"/>
+      <w:lvlText w:val=""/>
+      <w:lvlJc w:val="left"/>
+      <w:pPr>
+        <w:tabs>
+          <w:tab w:val="num" w:pos="5760"/>
+        </w:tabs>
+        <w:ind w:left="5760" w:hanging="360"/>
+      </w:pPr>
+      <w:rPr>
+        <w:rFonts w:ascii="Wingdings" w:hAnsi="Wingdings" w:hint="default"/>
+        <w:sz w:val="20"/>
+      </w:rPr>
+    </w:lvl>
+    <w:lvl w:ilvl="8" w:tentative="1">
+      <w:start w:val="1"/>
+      <w:numFmt w:val="bullet"/>
+      <w:lvlText w:val=""/>
+      <w:lvlJc w:val="left"/>
+      <w:pPr>
+        <w:tabs>
+          <w:tab w:val="num" w:pos="6480"/>
+        </w:tabs>
+        <w:ind w:left="6480" w:hanging="360"/>
+      </w:pPr>
+      <w:rPr>
+        <w:rFonts w:ascii="Wingdings" w:hAnsi="Wingdings" w:hint="default"/>
+        <w:sz w:val="20"/>
+      </w:rPr>
+    </w:lvl>
+  </w:abstractNum>
+  <w:abstractNum w:abstractNumId="7" w15:restartNumberingAfterBreak="0">
+    <w:nsid w:val="2A646F5D"/>
+    <w:multiLevelType w:val="multilevel"/>
+    <w:tmpl w:val="2D62972A"/>
+    <w:lvl w:ilvl="0">
+      <w:start w:val="1"/>
+      <w:numFmt w:val="bullet"/>
+      <w:lvlText w:val=""/>
+      <w:lvlJc w:val="left"/>
+      <w:pPr>
+        <w:tabs>
+          <w:tab w:val="num" w:pos="720"/>
+        </w:tabs>
+        <w:ind w:left="720" w:hanging="360"/>
+      </w:pPr>
+      <w:rPr>
+        <w:rFonts w:ascii="Symbol" w:hAnsi="Symbol" w:hint="default"/>
+        <w:sz w:val="20"/>
+      </w:rPr>
+    </w:lvl>
+    <w:lvl w:ilvl="1" w:tentative="1">
+      <w:start w:val="1"/>
+      <w:numFmt w:val="bullet"/>
+      <w:lvlText w:val="o"/>
+      <w:lvlJc w:val="left"/>
+      <w:pPr>
+        <w:tabs>
+          <w:tab w:val="num" w:pos="1440"/>
+        </w:tabs>
+        <w:ind w:left="1440" w:hanging="360"/>
+      </w:pPr>
+      <w:rPr>
+        <w:rFonts w:ascii="Courier New" w:hAnsi="Courier New" w:hint="default"/>
+        <w:sz w:val="20"/>
+      </w:rPr>
+    </w:lvl>
+    <w:lvl w:ilvl="2" w:tentative="1">
+      <w:start w:val="1"/>
+      <w:numFmt w:val="bullet"/>
+      <w:lvlText w:val=""/>
+      <w:lvlJc w:val="left"/>
+      <w:pPr>
+        <w:tabs>
+          <w:tab w:val="num" w:pos="2160"/>
+        </w:tabs>
+        <w:ind w:left="2160" w:hanging="360"/>
+      </w:pPr>
+      <w:rPr>
+        <w:rFonts w:ascii="Wingdings" w:hAnsi="Wingdings" w:hint="default"/>
+        <w:sz w:val="20"/>
+      </w:rPr>
+    </w:lvl>
+    <w:lvl w:ilvl="3" w:tentative="1">
+      <w:start w:val="1"/>
+      <w:numFmt w:val="bullet"/>
+      <w:lvlText w:val=""/>
+      <w:lvlJc w:val="left"/>
+      <w:pPr>
+        <w:tabs>
+          <w:tab w:val="num" w:pos="2880"/>
+        </w:tabs>
+        <w:ind w:left="2880" w:hanging="360"/>
+      </w:pPr>
+      <w:rPr>
+        <w:rFonts w:ascii="Wingdings" w:hAnsi="Wingdings" w:hint="default"/>
+        <w:sz w:val="20"/>
+      </w:rPr>
+    </w:lvl>
+    <w:lvl w:ilvl="4" w:tentative="1">
+      <w:start w:val="1"/>
+      <w:numFmt w:val="bullet"/>
+      <w:lvlText w:val=""/>
+      <w:lvlJc w:val="left"/>
+      <w:pPr>
+        <w:tabs>
+          <w:tab w:val="num" w:pos="3600"/>
+        </w:tabs>
+        <w:ind w:left="3600" w:hanging="360"/>
+      </w:pPr>
+      <w:rPr>
+        <w:rFonts w:ascii="Wingdings" w:hAnsi="Wingdings" w:hint="default"/>
+        <w:sz w:val="20"/>
+      </w:rPr>
+    </w:lvl>
+    <w:lvl w:ilvl="5" w:tentative="1">
+      <w:start w:val="1"/>
+      <w:numFmt w:val="bullet"/>
+      <w:lvlText w:val=""/>
+      <w:lvlJc w:val="left"/>
+      <w:pPr>
+        <w:tabs>
+          <w:tab w:val="num" w:pos="4320"/>
+        </w:tabs>
+        <w:ind w:left="4320" w:hanging="360"/>
+      </w:pPr>
+      <w:rPr>
+        <w:rFonts w:ascii="Wingdings" w:hAnsi="Wingdings" w:hint="default"/>
+        <w:sz w:val="20"/>
+      </w:rPr>
+    </w:lvl>
+    <w:lvl w:ilvl="6" w:tentative="1">
+      <w:start w:val="1"/>
+      <w:numFmt w:val="bullet"/>
+      <w:lvlText w:val=""/>
+      <w:lvlJc w:val="left"/>
+      <w:pPr>
+        <w:tabs>
+          <w:tab w:val="num" w:pos="5040"/>
+        </w:tabs>
+        <w:ind w:left="5040" w:hanging="360"/>
+      </w:pPr>
+      <w:rPr>
+        <w:rFonts w:ascii="Wingdings" w:hAnsi="Wingdings" w:hint="default"/>
+        <w:sz w:val="20"/>
+      </w:rPr>
+    </w:lvl>
+    <w:lvl w:ilvl="7" w:tentative="1">
+      <w:start w:val="1"/>
+      <w:numFmt w:val="bullet"/>
+      <w:lvlText w:val=""/>
+      <w:lvlJc w:val="left"/>
+      <w:pPr>
+        <w:tabs>
+          <w:tab w:val="num" w:pos="5760"/>
+        </w:tabs>
+        <w:ind w:left="5760" w:hanging="360"/>
+      </w:pPr>
+      <w:rPr>
+        <w:rFonts w:ascii="Wingdings" w:hAnsi="Wingdings" w:hint="default"/>
+        <w:sz w:val="20"/>
+      </w:rPr>
+    </w:lvl>
+    <w:lvl w:ilvl="8" w:tentative="1">
+      <w:start w:val="1"/>
+      <w:numFmt w:val="bullet"/>
+      <w:lvlText w:val=""/>
+      <w:lvlJc w:val="left"/>
+      <w:pPr>
+        <w:tabs>
+          <w:tab w:val="num" w:pos="6480"/>
+        </w:tabs>
+        <w:ind w:left="6480" w:hanging="360"/>
+      </w:pPr>
+      <w:rPr>
+        <w:rFonts w:ascii="Wingdings" w:hAnsi="Wingdings" w:hint="default"/>
+        <w:sz w:val="20"/>
+      </w:rPr>
+    </w:lvl>
+  </w:abstractNum>
+  <w:abstractNum w:abstractNumId="8" w15:restartNumberingAfterBreak="0">
+    <w:nsid w:val="3DC577F2"/>
+    <w:multiLevelType w:val="multilevel"/>
+    <w:tmpl w:val="ADE0F22E"/>
+    <w:lvl w:ilvl="0">
+      <w:start w:val="1"/>
+      <w:numFmt w:val="bullet"/>
+      <w:lvlText w:val=""/>
+      <w:lvlJc w:val="left"/>
+      <w:pPr>
+        <w:tabs>
+          <w:tab w:val="num" w:pos="720"/>
+        </w:tabs>
+        <w:ind w:left="720" w:hanging="360"/>
+      </w:pPr>
+      <w:rPr>
+        <w:rFonts w:ascii="Symbol" w:hAnsi="Symbol" w:hint="default"/>
+        <w:sz w:val="20"/>
+      </w:rPr>
+    </w:lvl>
+    <w:lvl w:ilvl="1" w:tentative="1">
+      <w:start w:val="1"/>
+      <w:numFmt w:val="bullet"/>
+      <w:lvlText w:val="o"/>
+      <w:lvlJc w:val="left"/>
+      <w:pPr>
+        <w:tabs>
+          <w:tab w:val="num" w:pos="1440"/>
+        </w:tabs>
+        <w:ind w:left="1440" w:hanging="360"/>
+      </w:pPr>
+      <w:rPr>
+        <w:rFonts w:ascii="Courier New" w:hAnsi="Courier New" w:hint="default"/>
+        <w:sz w:val="20"/>
+      </w:rPr>
+    </w:lvl>
+    <w:lvl w:ilvl="2" w:tentative="1">
+      <w:start w:val="1"/>
+      <w:numFmt w:val="bullet"/>
+      <w:lvlText w:val=""/>
+      <w:lvlJc w:val="left"/>
+      <w:pPr>
+        <w:tabs>
+          <w:tab w:val="num" w:pos="2160"/>
+        </w:tabs>
+        <w:ind w:left="2160" w:hanging="360"/>
+      </w:pPr>
+      <w:rPr>
+        <w:rFonts w:ascii="Wingdings" w:hAnsi="Wingdings" w:hint="default"/>
+        <w:sz w:val="20"/>
+      </w:rPr>
+    </w:lvl>
+    <w:lvl w:ilvl="3" w:tentative="1">
+      <w:start w:val="1"/>
+      <w:numFmt w:val="bullet"/>
+      <w:lvlText w:val=""/>
+      <w:lvlJc w:val="left"/>
+      <w:pPr>
+        <w:tabs>
+          <w:tab w:val="num" w:pos="2880"/>
+        </w:tabs>
+        <w:ind w:left="2880" w:hanging="360"/>
+      </w:pPr>
+      <w:rPr>
+        <w:rFonts w:ascii="Wingdings" w:hAnsi="Wingdings" w:hint="default"/>
+        <w:sz w:val="20"/>
+      </w:rPr>
+    </w:lvl>
+    <w:lvl w:ilvl="4" w:tentative="1">
+      <w:start w:val="1"/>
+      <w:numFmt w:val="bullet"/>
+      <w:lvlText w:val=""/>
+      <w:lvlJc w:val="left"/>
+      <w:pPr>
+        <w:tabs>
+          <w:tab w:val="num" w:pos="3600"/>
+        </w:tabs>
+        <w:ind w:left="3600" w:hanging="360"/>
+      </w:pPr>
+      <w:rPr>
+        <w:rFonts w:ascii="Wingdings" w:hAnsi="Wingdings" w:hint="default"/>
+        <w:sz w:val="20"/>
+      </w:rPr>
+    </w:lvl>
+    <w:lvl w:ilvl="5" w:tentative="1">
+      <w:start w:val="1"/>
+      <w:numFmt w:val="bullet"/>
+      <w:lvlText w:val=""/>
+      <w:lvlJc w:val="left"/>
+      <w:pPr>
+        <w:tabs>
+          <w:tab w:val="num" w:pos="4320"/>
+        </w:tabs>
+        <w:ind w:left="4320" w:hanging="360"/>
+      </w:pPr>
+      <w:rPr>
+        <w:rFonts w:ascii="Wingdings" w:hAnsi="Wingdings" w:hint="default"/>
+        <w:sz w:val="20"/>
+      </w:rPr>
+    </w:lvl>
+    <w:lvl w:ilvl="6" w:tentative="1">
+      <w:start w:val="1"/>
+      <w:numFmt w:val="bullet"/>
+      <w:lvlText w:val=""/>
+      <w:lvlJc w:val="left"/>
+      <w:pPr>
+        <w:tabs>
+          <w:tab w:val="num" w:pos="5040"/>
+        </w:tabs>
+        <w:ind w:left="5040" w:hanging="360"/>
+      </w:pPr>
+      <w:rPr>
+        <w:rFonts w:ascii="Wingdings" w:hAnsi="Wingdings" w:hint="default"/>
+        <w:sz w:val="20"/>
+      </w:rPr>
+    </w:lvl>
+    <w:lvl w:ilvl="7" w:tentative="1">
+      <w:start w:val="1"/>
+      <w:numFmt w:val="bullet"/>
+      <w:lvlText w:val=""/>
+      <w:lvlJc w:val="left"/>
+      <w:pPr>
+        <w:tabs>
+          <w:tab w:val="num" w:pos="5760"/>
+        </w:tabs>
+        <w:ind w:left="5760" w:hanging="360"/>
+      </w:pPr>
+      <w:rPr>
+        <w:rFonts w:ascii="Wingdings" w:hAnsi="Wingdings" w:hint="default"/>
+        <w:sz w:val="20"/>
+      </w:rPr>
+    </w:lvl>
+    <w:lvl w:ilvl="8" w:tentative="1">
+      <w:start w:val="1"/>
+      <w:numFmt w:val="bullet"/>
+      <w:lvlText w:val=""/>
+      <w:lvlJc w:val="left"/>
+      <w:pPr>
+        <w:tabs>
+          <w:tab w:val="num" w:pos="6480"/>
+        </w:tabs>
+        <w:ind w:left="6480" w:hanging="360"/>
+      </w:pPr>
+      <w:rPr>
+        <w:rFonts w:ascii="Wingdings" w:hAnsi="Wingdings" w:hint="default"/>
+        <w:sz w:val="20"/>
+      </w:rPr>
+    </w:lvl>
+  </w:abstractNum>
+  <w:abstractNum w:abstractNumId="9" w15:restartNumberingAfterBreak="0">
+    <w:nsid w:val="3F944013"/>
+    <w:multiLevelType w:val="multilevel"/>
+    <w:tmpl w:val="D2F47F70"/>
+    <w:lvl w:ilvl="0">
+      <w:start w:val="1"/>
+      <w:numFmt w:val="bullet"/>
+      <w:lvlText w:val=""/>
+      <w:lvlJc w:val="left"/>
+      <w:pPr>
+        <w:tabs>
+          <w:tab w:val="num" w:pos="720"/>
+        </w:tabs>
+        <w:ind w:left="720" w:hanging="360"/>
+      </w:pPr>
+      <w:rPr>
+        <w:rFonts w:ascii="Symbol" w:hAnsi="Symbol" w:hint="default"/>
+        <w:sz w:val="20"/>
+      </w:rPr>
+    </w:lvl>
+    <w:lvl w:ilvl="1" w:tentative="1">
+      <w:start w:val="1"/>
+      <w:numFmt w:val="bullet"/>
+      <w:lvlText w:val="o"/>
+      <w:lvlJc w:val="left"/>
+      <w:pPr>
+        <w:tabs>
+          <w:tab w:val="num" w:pos="1440"/>
+        </w:tabs>
+        <w:ind w:left="1440" w:hanging="360"/>
+      </w:pPr>
+      <w:rPr>
+        <w:rFonts w:ascii="Courier New" w:hAnsi="Courier New" w:hint="default"/>
+        <w:sz w:val="20"/>
+      </w:rPr>
+    </w:lvl>
+    <w:lvl w:ilvl="2" w:tentative="1">
+      <w:start w:val="1"/>
+      <w:numFmt w:val="bullet"/>
+      <w:lvlText w:val=""/>
+      <w:lvlJc w:val="left"/>
+      <w:pPr>
+        <w:tabs>
+          <w:tab w:val="num" w:pos="2160"/>
+        </w:tabs>
+        <w:ind w:left="2160" w:hanging="360"/>
+      </w:pPr>
+      <w:rPr>
+        <w:rFonts w:ascii="Wingdings" w:hAnsi="Wingdings" w:hint="default"/>
+        <w:sz w:val="20"/>
+      </w:rPr>
+    </w:lvl>
+    <w:lvl w:ilvl="3" w:tentative="1">
+      <w:start w:val="1"/>
+      <w:numFmt w:val="bullet"/>
+      <w:lvlText w:val=""/>
+      <w:lvlJc w:val="left"/>
+      <w:pPr>
+        <w:tabs>
+          <w:tab w:val="num" w:pos="2880"/>
+        </w:tabs>
+        <w:ind w:left="2880" w:hanging="360"/>
+      </w:pPr>
+      <w:rPr>
+        <w:rFonts w:ascii="Wingdings" w:hAnsi="Wingdings" w:hint="default"/>
+        <w:sz w:val="20"/>
+      </w:rPr>
+    </w:lvl>
+    <w:lvl w:ilvl="4" w:tentative="1">
+      <w:start w:val="1"/>
+      <w:numFmt w:val="bullet"/>
+      <w:lvlText w:val=""/>
+      <w:lvlJc w:val="left"/>
+      <w:pPr>
+        <w:tabs>
+          <w:tab w:val="num" w:pos="3600"/>
+        </w:tabs>
+        <w:ind w:left="3600" w:hanging="360"/>
+      </w:pPr>
+      <w:rPr>
+        <w:rFonts w:ascii="Wingdings" w:hAnsi="Wingdings" w:hint="default"/>
+        <w:sz w:val="20"/>
+      </w:rPr>
+    </w:lvl>
+    <w:lvl w:ilvl="5" w:tentative="1">
+      <w:start w:val="1"/>
+      <w:numFmt w:val="bullet"/>
+      <w:lvlText w:val=""/>
+      <w:lvlJc w:val="left"/>
+      <w:pPr>
+        <w:tabs>
+          <w:tab w:val="num" w:pos="4320"/>
+        </w:tabs>
+        <w:ind w:left="4320" w:hanging="360"/>
+      </w:pPr>
+      <w:rPr>
+        <w:rFonts w:ascii="Wingdings" w:hAnsi="Wingdings" w:hint="default"/>
+        <w:sz w:val="20"/>
+      </w:rPr>
+    </w:lvl>
+    <w:lvl w:ilvl="6" w:tentative="1">
+      <w:start w:val="1"/>
+      <w:numFmt w:val="bullet"/>
+      <w:lvlText w:val=""/>
+      <w:lvlJc w:val="left"/>
+      <w:pPr>
+        <w:tabs>
+          <w:tab w:val="num" w:pos="5040"/>
+        </w:tabs>
+        <w:ind w:left="5040" w:hanging="360"/>
+      </w:pPr>
+      <w:rPr>
+        <w:rFonts w:ascii="Wingdings" w:hAnsi="Wingdings" w:hint="default"/>
+        <w:sz w:val="20"/>
+      </w:rPr>
+    </w:lvl>
+    <w:lvl w:ilvl="7" w:tentative="1">
+      <w:start w:val="1"/>
+      <w:numFmt w:val="bullet"/>
+      <w:lvlText w:val=""/>
+      <w:lvlJc w:val="left"/>
+      <w:pPr>
+        <w:tabs>
+          <w:tab w:val="num" w:pos="5760"/>
+        </w:tabs>
+        <w:ind w:left="5760" w:hanging="360"/>
+      </w:pPr>
+      <w:rPr>
+        <w:rFonts w:ascii="Wingdings" w:hAnsi="Wingdings" w:hint="default"/>
+        <w:sz w:val="20"/>
+      </w:rPr>
+    </w:lvl>
+    <w:lvl w:ilvl="8" w:tentative="1">
+      <w:start w:val="1"/>
+      <w:numFmt w:val="bullet"/>
+      <w:lvlText w:val=""/>
+      <w:lvlJc w:val="left"/>
+      <w:pPr>
+        <w:tabs>
+          <w:tab w:val="num" w:pos="6480"/>
+        </w:tabs>
+        <w:ind w:left="6480" w:hanging="360"/>
+      </w:pPr>
+      <w:rPr>
+        <w:rFonts w:ascii="Wingdings" w:hAnsi="Wingdings" w:hint="default"/>
+        <w:sz w:val="20"/>
+      </w:rPr>
+    </w:lvl>
+  </w:abstractNum>
+  <w:abstractNum w:abstractNumId="10" w15:restartNumberingAfterBreak="0">
+    <w:nsid w:val="47A429B3"/>
+    <w:multiLevelType w:val="multilevel"/>
+    <w:tmpl w:val="E8D03110"/>
+    <w:lvl w:ilvl="0">
+      <w:start w:val="1"/>
+      <w:numFmt w:val="bullet"/>
+      <w:lvlText w:val=""/>
+      <w:lvlJc w:val="left"/>
+      <w:pPr>
+        <w:tabs>
+          <w:tab w:val="num" w:pos="720"/>
+        </w:tabs>
+        <w:ind w:left="720" w:hanging="360"/>
+      </w:pPr>
+      <w:rPr>
+        <w:rFonts w:ascii="Symbol" w:hAnsi="Symbol" w:hint="default"/>
+        <w:sz w:val="20"/>
+      </w:rPr>
+    </w:lvl>
+    <w:lvl w:ilvl="1" w:tentative="1">
+      <w:start w:val="1"/>
+      <w:numFmt w:val="bullet"/>
+      <w:lvlText w:val="o"/>
+      <w:lvlJc w:val="left"/>
+      <w:pPr>
+        <w:tabs>
+          <w:tab w:val="num" w:pos="1440"/>
+        </w:tabs>
+        <w:ind w:left="1440" w:hanging="360"/>
+      </w:pPr>
+      <w:rPr>
+        <w:rFonts w:ascii="Courier New" w:hAnsi="Courier New" w:hint="default"/>
+        <w:sz w:val="20"/>
+      </w:rPr>
+    </w:lvl>
+    <w:lvl w:ilvl="2" w:tentative="1">
+      <w:start w:val="1"/>
+      <w:numFmt w:val="bullet"/>
+      <w:lvlText w:val=""/>
+      <w:lvlJc w:val="left"/>
+      <w:pPr>
+        <w:tabs>
+          <w:tab w:val="num" w:pos="2160"/>
+        </w:tabs>
+        <w:ind w:left="2160" w:hanging="360"/>
+      </w:pPr>
+      <w:rPr>
+        <w:rFonts w:ascii="Wingdings" w:hAnsi="Wingdings" w:hint="default"/>
+        <w:sz w:val="20"/>
+      </w:rPr>
+    </w:lvl>
+    <w:lvl w:ilvl="3" w:tentative="1">
+      <w:start w:val="1"/>
+      <w:numFmt w:val="bullet"/>
+      <w:lvlText w:val=""/>
+      <w:lvlJc w:val="left"/>
+      <w:pPr>
+        <w:tabs>
+          <w:tab w:val="num" w:pos="2880"/>
+        </w:tabs>
+        <w:ind w:left="2880" w:hanging="360"/>
+      </w:pPr>
+      <w:rPr>
+        <w:rFonts w:ascii="Wingdings" w:hAnsi="Wingdings" w:hint="default"/>
+        <w:sz w:val="20"/>
+      </w:rPr>
+    </w:lvl>
+    <w:lvl w:ilvl="4" w:tentative="1">
+      <w:start w:val="1"/>
+      <w:numFmt w:val="bullet"/>
+      <w:lvlText w:val=""/>
+      <w:lvlJc w:val="left"/>
+      <w:pPr>
+        <w:tabs>
+          <w:tab w:val="num" w:pos="3600"/>
+        </w:tabs>
+        <w:ind w:left="3600" w:hanging="360"/>
+      </w:pPr>
+      <w:rPr>
+        <w:rFonts w:ascii="Wingdings" w:hAnsi="Wingdings" w:hint="default"/>
+        <w:sz w:val="20"/>
+      </w:rPr>
+    </w:lvl>
+    <w:lvl w:ilvl="5" w:tentative="1">
+      <w:start w:val="1"/>
+      <w:numFmt w:val="bullet"/>
+      <w:lvlText w:val=""/>
+      <w:lvlJc w:val="left"/>
+      <w:pPr>
+        <w:tabs>
+          <w:tab w:val="num" w:pos="4320"/>
+        </w:tabs>
+        <w:ind w:left="4320" w:hanging="360"/>
+      </w:pPr>
+      <w:rPr>
+        <w:rFonts w:ascii="Wingdings" w:hAnsi="Wingdings" w:hint="default"/>
+        <w:sz w:val="20"/>
+      </w:rPr>
+    </w:lvl>
+    <w:lvl w:ilvl="6" w:tentative="1">
+      <w:start w:val="1"/>
+      <w:numFmt w:val="bullet"/>
+      <w:lvlText w:val=""/>
+      <w:lvlJc w:val="left"/>
+      <w:pPr>
+        <w:tabs>
+          <w:tab w:val="num" w:pos="5040"/>
+        </w:tabs>
+        <w:ind w:left="5040" w:hanging="360"/>
+      </w:pPr>
+      <w:rPr>
+        <w:rFonts w:ascii="Wingdings" w:hAnsi="Wingdings" w:hint="default"/>
+        <w:sz w:val="20"/>
+      </w:rPr>
+    </w:lvl>
+    <w:lvl w:ilvl="7" w:tentative="1">
+      <w:start w:val="1"/>
+      <w:numFmt w:val="bullet"/>
+      <w:lvlText w:val=""/>
+      <w:lvlJc w:val="left"/>
+      <w:pPr>
+        <w:tabs>
+          <w:tab w:val="num" w:pos="5760"/>
+        </w:tabs>
+        <w:ind w:left="5760" w:hanging="360"/>
+      </w:pPr>
+      <w:rPr>
+        <w:rFonts w:ascii="Wingdings" w:hAnsi="Wingdings" w:hint="default"/>
+        <w:sz w:val="20"/>
+      </w:rPr>
+    </w:lvl>
+    <w:lvl w:ilvl="8" w:tentative="1">
+      <w:start w:val="1"/>
+      <w:numFmt w:val="bullet"/>
+      <w:lvlText w:val=""/>
+      <w:lvlJc w:val="left"/>
+      <w:pPr>
+        <w:tabs>
+          <w:tab w:val="num" w:pos="6480"/>
+        </w:tabs>
+        <w:ind w:left="6480" w:hanging="360"/>
+      </w:pPr>
+      <w:rPr>
+        <w:rFonts w:ascii="Wingdings" w:hAnsi="Wingdings" w:hint="default"/>
+        <w:sz w:val="20"/>
+      </w:rPr>
+    </w:lvl>
+  </w:abstractNum>
+  <w:abstractNum w:abstractNumId="11" w15:restartNumberingAfterBreak="0">
+    <w:nsid w:val="4E735130"/>
+    <w:multiLevelType w:val="multilevel"/>
+    <w:tmpl w:val="D19E1708"/>
+    <w:lvl w:ilvl="0">
+      <w:start w:val="1"/>
+      <w:numFmt w:val="bullet"/>
+      <w:lvlText w:val=""/>
+      <w:lvlJc w:val="left"/>
+      <w:pPr>
+        <w:tabs>
+          <w:tab w:val="num" w:pos="720"/>
+        </w:tabs>
+        <w:ind w:left="720" w:hanging="360"/>
+      </w:pPr>
+      <w:rPr>
+        <w:rFonts w:ascii="Symbol" w:hAnsi="Symbol" w:hint="default"/>
+        <w:sz w:val="20"/>
+      </w:rPr>
+    </w:lvl>
+    <w:lvl w:ilvl="1" w:tentative="1">
+      <w:start w:val="1"/>
+      <w:numFmt w:val="bullet"/>
+      <w:lvlText w:val="o"/>
+      <w:lvlJc w:val="left"/>
+      <w:pPr>
+        <w:tabs>
+          <w:tab w:val="num" w:pos="1440"/>
+        </w:tabs>
+        <w:ind w:left="1440" w:hanging="360"/>
+      </w:pPr>
+      <w:rPr>
+        <w:rFonts w:ascii="Courier New" w:hAnsi="Courier New" w:hint="default"/>
+        <w:sz w:val="20"/>
+      </w:rPr>
+    </w:lvl>
+    <w:lvl w:ilvl="2" w:tentative="1">
+      <w:start w:val="1"/>
+      <w:numFmt w:val="bullet"/>
+      <w:lvlText w:val=""/>
+      <w:lvlJc w:val="left"/>
+      <w:pPr>
+        <w:tabs>
+          <w:tab w:val="num" w:pos="2160"/>
+        </w:tabs>
+        <w:ind w:left="2160" w:hanging="360"/>
+      </w:pPr>
+      <w:rPr>
+        <w:rFonts w:ascii="Wingdings" w:hAnsi="Wingdings" w:hint="default"/>
+        <w:sz w:val="20"/>
+      </w:rPr>
+    </w:lvl>
+    <w:lvl w:ilvl="3" w:tentative="1">
+      <w:start w:val="1"/>
+      <w:numFmt w:val="bullet"/>
+      <w:lvlText w:val=""/>
+      <w:lvlJc w:val="left"/>
+      <w:pPr>
+        <w:tabs>
+          <w:tab w:val="num" w:pos="2880"/>
+        </w:tabs>
+        <w:ind w:left="2880" w:hanging="360"/>
+      </w:pPr>
+      <w:rPr>
+        <w:rFonts w:ascii="Wingdings" w:hAnsi="Wingdings" w:hint="default"/>
+        <w:sz w:val="20"/>
+      </w:rPr>
+    </w:lvl>
+    <w:lvl w:ilvl="4" w:tentative="1">
+      <w:start w:val="1"/>
+      <w:numFmt w:val="bullet"/>
+      <w:lvlText w:val=""/>
+      <w:lvlJc w:val="left"/>
+      <w:pPr>
+        <w:tabs>
+          <w:tab w:val="num" w:pos="3600"/>
+        </w:tabs>
+        <w:ind w:left="3600" w:hanging="360"/>
+      </w:pPr>
+      <w:rPr>
+        <w:rFonts w:ascii="Wingdings" w:hAnsi="Wingdings" w:hint="default"/>
+        <w:sz w:val="20"/>
+      </w:rPr>
+    </w:lvl>
+    <w:lvl w:ilvl="5" w:tentative="1">
+      <w:start w:val="1"/>
+      <w:numFmt w:val="bullet"/>
+      <w:lvlText w:val=""/>
+      <w:lvlJc w:val="left"/>
+      <w:pPr>
+        <w:tabs>
+          <w:tab w:val="num" w:pos="4320"/>
+        </w:tabs>
+        <w:ind w:left="4320" w:hanging="360"/>
+      </w:pPr>
+      <w:rPr>
+        <w:rFonts w:ascii="Wingdings" w:hAnsi="Wingdings" w:hint="default"/>
+        <w:sz w:val="20"/>
+      </w:rPr>
+    </w:lvl>
+    <w:lvl w:ilvl="6" w:tentative="1">
+      <w:start w:val="1"/>
+      <w:numFmt w:val="bullet"/>
+      <w:lvlText w:val=""/>
+      <w:lvlJc w:val="left"/>
+      <w:pPr>
+        <w:tabs>
+          <w:tab w:val="num" w:pos="5040"/>
+        </w:tabs>
+        <w:ind w:left="5040" w:hanging="360"/>
+      </w:pPr>
+      <w:rPr>
+        <w:rFonts w:ascii="Wingdings" w:hAnsi="Wingdings" w:hint="default"/>
+        <w:sz w:val="20"/>
+      </w:rPr>
+    </w:lvl>
+    <w:lvl w:ilvl="7" w:tentative="1">
+      <w:start w:val="1"/>
+      <w:numFmt w:val="bullet"/>
+      <w:lvlText w:val=""/>
+      <w:lvlJc w:val="left"/>
+      <w:pPr>
+        <w:tabs>
+          <w:tab w:val="num" w:pos="5760"/>
+        </w:tabs>
+        <w:ind w:left="5760" w:hanging="360"/>
+      </w:pPr>
+      <w:rPr>
+        <w:rFonts w:ascii="Wingdings" w:hAnsi="Wingdings" w:hint="default"/>
+        <w:sz w:val="20"/>
+      </w:rPr>
+    </w:lvl>
+    <w:lvl w:ilvl="8" w:tentative="1">
+      <w:start w:val="1"/>
+      <w:numFmt w:val="bullet"/>
+      <w:lvlText w:val=""/>
+      <w:lvlJc w:val="left"/>
+      <w:pPr>
+        <w:tabs>
+          <w:tab w:val="num" w:pos="6480"/>
+        </w:tabs>
+        <w:ind w:left="6480" w:hanging="360"/>
+      </w:pPr>
+      <w:rPr>
+        <w:rFonts w:ascii="Wingdings" w:hAnsi="Wingdings" w:hint="default"/>
+        <w:sz w:val="20"/>
+      </w:rPr>
+    </w:lvl>
+  </w:abstractNum>
+  <w:abstractNum w:abstractNumId="12" w15:restartNumberingAfterBreak="0">
+    <w:nsid w:val="60B41BF3"/>
+    <w:multiLevelType w:val="multilevel"/>
+    <w:tmpl w:val="DEA04DAE"/>
+    <w:lvl w:ilvl="0">
+      <w:start w:val="1"/>
+      <w:numFmt w:val="bullet"/>
+      <w:lvlText w:val=""/>
+      <w:lvlJc w:val="left"/>
+      <w:pPr>
+        <w:tabs>
+          <w:tab w:val="num" w:pos="720"/>
+        </w:tabs>
+        <w:ind w:left="720" w:hanging="360"/>
+      </w:pPr>
+      <w:rPr>
+        <w:rFonts w:ascii="Symbol" w:hAnsi="Symbol" w:hint="default"/>
+        <w:sz w:val="20"/>
+      </w:rPr>
+    </w:lvl>
+    <w:lvl w:ilvl="1" w:tentative="1">
+      <w:start w:val="1"/>
+      <w:numFmt w:val="bullet"/>
+      <w:lvlText w:val="o"/>
+      <w:lvlJc w:val="left"/>
+      <w:pPr>
+        <w:tabs>
+          <w:tab w:val="num" w:pos="1440"/>
+        </w:tabs>
+        <w:ind w:left="1440" w:hanging="360"/>
+      </w:pPr>
+      <w:rPr>
+        <w:rFonts w:ascii="Courier New" w:hAnsi="Courier New" w:hint="default"/>
+        <w:sz w:val="20"/>
+      </w:rPr>
+    </w:lvl>
+    <w:lvl w:ilvl="2" w:tentative="1">
+      <w:start w:val="1"/>
+      <w:numFmt w:val="bullet"/>
+      <w:lvlText w:val=""/>
+      <w:lvlJc w:val="left"/>
+      <w:pPr>
+        <w:tabs>
+          <w:tab w:val="num" w:pos="2160"/>
+        </w:tabs>
+        <w:ind w:left="2160" w:hanging="360"/>
+      </w:pPr>
+      <w:rPr>
+        <w:rFonts w:ascii="Wingdings" w:hAnsi="Wingdings" w:hint="default"/>
+        <w:sz w:val="20"/>
+      </w:rPr>
+    </w:lvl>
+    <w:lvl w:ilvl="3" w:tentative="1">
+      <w:start w:val="1"/>
+      <w:numFmt w:val="bullet"/>
+      <w:lvlText w:val=""/>
+      <w:lvlJc w:val="left"/>
+      <w:pPr>
+        <w:tabs>
+          <w:tab w:val="num" w:pos="2880"/>
+        </w:tabs>
+        <w:ind w:left="2880" w:hanging="360"/>
+      </w:pPr>
+      <w:rPr>
+        <w:rFonts w:ascii="Wingdings" w:hAnsi="Wingdings" w:hint="default"/>
+        <w:sz w:val="20"/>
+      </w:rPr>
+    </w:lvl>
+    <w:lvl w:ilvl="4" w:tentative="1">
+      <w:start w:val="1"/>
+      <w:numFmt w:val="bullet"/>
+      <w:lvlText w:val=""/>
+      <w:lvlJc w:val="left"/>
+      <w:pPr>
+        <w:tabs>
+          <w:tab w:val="num" w:pos="3600"/>
+        </w:tabs>
+        <w:ind w:left="3600" w:hanging="360"/>
+      </w:pPr>
+      <w:rPr>
+        <w:rFonts w:ascii="Wingdings" w:hAnsi="Wingdings" w:hint="default"/>
+        <w:sz w:val="20"/>
+      </w:rPr>
+    </w:lvl>
+    <w:lvl w:ilvl="5" w:tentative="1">
+      <w:start w:val="1"/>
+      <w:numFmt w:val="bullet"/>
+      <w:lvlText w:val=""/>
+      <w:lvlJc w:val="left"/>
+      <w:pPr>
+        <w:tabs>
+          <w:tab w:val="num" w:pos="4320"/>
+        </w:tabs>
+        <w:ind w:left="4320" w:hanging="360"/>
+      </w:pPr>
+      <w:rPr>
+        <w:rFonts w:ascii="Wingdings" w:hAnsi="Wingdings" w:hint="default"/>
+        <w:sz w:val="20"/>
+      </w:rPr>
+    </w:lvl>
+    <w:lvl w:ilvl="6" w:tentative="1">
+      <w:start w:val="1"/>
+      <w:numFmt w:val="bullet"/>
+      <w:lvlText w:val=""/>
+      <w:lvlJc w:val="left"/>
+      <w:pPr>
+        <w:tabs>
+          <w:tab w:val="num" w:pos="5040"/>
+        </w:tabs>
+        <w:ind w:left="5040" w:hanging="360"/>
+      </w:pPr>
+      <w:rPr>
+        <w:rFonts w:ascii="Wingdings" w:hAnsi="Wingdings" w:hint="default"/>
+        <w:sz w:val="20"/>
+      </w:rPr>
+    </w:lvl>
+    <w:lvl w:ilvl="7" w:tentative="1">
+      <w:start w:val="1"/>
+      <w:numFmt w:val="bullet"/>
+      <w:lvlText w:val=""/>
+      <w:lvlJc w:val="left"/>
+      <w:pPr>
+        <w:tabs>
+          <w:tab w:val="num" w:pos="5760"/>
+        </w:tabs>
+        <w:ind w:left="5760" w:hanging="360"/>
+      </w:pPr>
+      <w:rPr>
+        <w:rFonts w:ascii="Wingdings" w:hAnsi="Wingdings" w:hint="default"/>
+        <w:sz w:val="20"/>
+      </w:rPr>
+    </w:lvl>
+    <w:lvl w:ilvl="8" w:tentative="1">
+      <w:start w:val="1"/>
+      <w:numFmt w:val="bullet"/>
+      <w:lvlText w:val=""/>
+      <w:lvlJc w:val="left"/>
+      <w:pPr>
+        <w:tabs>
+          <w:tab w:val="num" w:pos="6480"/>
+        </w:tabs>
+        <w:ind w:left="6480" w:hanging="360"/>
+      </w:pPr>
+      <w:rPr>
+        <w:rFonts w:ascii="Wingdings" w:hAnsi="Wingdings" w:hint="default"/>
+        <w:sz w:val="20"/>
+      </w:rPr>
+    </w:lvl>
+  </w:abstractNum>
+  <w:abstractNum w:abstractNumId="13" w15:restartNumberingAfterBreak="0">
     <w:nsid w:val="63923324"/>
     <w:multiLevelType w:val="hybridMultilevel"/>
     <w:tmpl w:val="C1E2A13E"/>
@@ -249,8 +3245,351 @@
       </w:pPr>
     </w:lvl>
   </w:abstractNum>
+  <w:abstractNum w:abstractNumId="14" w15:restartNumberingAfterBreak="0">
+    <w:nsid w:val="68B248A2"/>
+    <w:multiLevelType w:val="multilevel"/>
+    <w:tmpl w:val="413AD992"/>
+    <w:lvl w:ilvl="0">
+      <w:start w:val="1"/>
+      <w:numFmt w:val="bullet"/>
+      <w:lvlText w:val=""/>
+      <w:lvlJc w:val="left"/>
+      <w:pPr>
+        <w:tabs>
+          <w:tab w:val="num" w:pos="720"/>
+        </w:tabs>
+        <w:ind w:left="720" w:hanging="360"/>
+      </w:pPr>
+      <w:rPr>
+        <w:rFonts w:ascii="Symbol" w:hAnsi="Symbol" w:hint="default"/>
+        <w:sz w:val="20"/>
+      </w:rPr>
+    </w:lvl>
+    <w:lvl w:ilvl="1" w:tentative="1">
+      <w:start w:val="1"/>
+      <w:numFmt w:val="bullet"/>
+      <w:lvlText w:val="o"/>
+      <w:lvlJc w:val="left"/>
+      <w:pPr>
+        <w:tabs>
+          <w:tab w:val="num" w:pos="1440"/>
+        </w:tabs>
+        <w:ind w:left="1440" w:hanging="360"/>
+      </w:pPr>
+      <w:rPr>
+        <w:rFonts w:ascii="Courier New" w:hAnsi="Courier New" w:hint="default"/>
+        <w:sz w:val="20"/>
+      </w:rPr>
+    </w:lvl>
+    <w:lvl w:ilvl="2" w:tentative="1">
+      <w:start w:val="1"/>
+      <w:numFmt w:val="bullet"/>
+      <w:lvlText w:val=""/>
+      <w:lvlJc w:val="left"/>
+      <w:pPr>
+        <w:tabs>
+          <w:tab w:val="num" w:pos="2160"/>
+        </w:tabs>
+        <w:ind w:left="2160" w:hanging="360"/>
+      </w:pPr>
+      <w:rPr>
+        <w:rFonts w:ascii="Wingdings" w:hAnsi="Wingdings" w:hint="default"/>
+        <w:sz w:val="20"/>
+      </w:rPr>
+    </w:lvl>
+    <w:lvl w:ilvl="3" w:tentative="1">
+      <w:start w:val="1"/>
+      <w:numFmt w:val="bullet"/>
+      <w:lvlText w:val=""/>
+      <w:lvlJc w:val="left"/>
+      <w:pPr>
+        <w:tabs>
+          <w:tab w:val="num" w:pos="2880"/>
+        </w:tabs>
+        <w:ind w:left="2880" w:hanging="360"/>
+      </w:pPr>
+      <w:rPr>
+        <w:rFonts w:ascii="Wingdings" w:hAnsi="Wingdings" w:hint="default"/>
+        <w:sz w:val="20"/>
+      </w:rPr>
+    </w:lvl>
+    <w:lvl w:ilvl="4" w:tentative="1">
+      <w:start w:val="1"/>
+      <w:numFmt w:val="bullet"/>
+      <w:lvlText w:val=""/>
+      <w:lvlJc w:val="left"/>
+      <w:pPr>
+        <w:tabs>
+          <w:tab w:val="num" w:pos="3600"/>
+        </w:tabs>
+        <w:ind w:left="3600" w:hanging="360"/>
+      </w:pPr>
+      <w:rPr>
+        <w:rFonts w:ascii="Wingdings" w:hAnsi="Wingdings" w:hint="default"/>
+        <w:sz w:val="20"/>
+      </w:rPr>
+    </w:lvl>
+    <w:lvl w:ilvl="5" w:tentative="1">
+      <w:start w:val="1"/>
+      <w:numFmt w:val="bullet"/>
+      <w:lvlText w:val=""/>
+      <w:lvlJc w:val="left"/>
+      <w:pPr>
+        <w:tabs>
+          <w:tab w:val="num" w:pos="4320"/>
+        </w:tabs>
+        <w:ind w:left="4320" w:hanging="360"/>
+      </w:pPr>
+      <w:rPr>
+        <w:rFonts w:ascii="Wingdings" w:hAnsi="Wingdings" w:hint="default"/>
+        <w:sz w:val="20"/>
+      </w:rPr>
+    </w:lvl>
+    <w:lvl w:ilvl="6" w:tentative="1">
+      <w:start w:val="1"/>
+      <w:numFmt w:val="bullet"/>
+      <w:lvlText w:val=""/>
+      <w:lvlJc w:val="left"/>
+      <w:pPr>
+        <w:tabs>
+          <w:tab w:val="num" w:pos="5040"/>
+        </w:tabs>
+        <w:ind w:left="5040" w:hanging="360"/>
+      </w:pPr>
+      <w:rPr>
+        <w:rFonts w:ascii="Wingdings" w:hAnsi="Wingdings" w:hint="default"/>
+        <w:sz w:val="20"/>
+      </w:rPr>
+    </w:lvl>
+    <w:lvl w:ilvl="7" w:tentative="1">
+      <w:start w:val="1"/>
+      <w:numFmt w:val="bullet"/>
+      <w:lvlText w:val=""/>
+      <w:lvlJc w:val="left"/>
+      <w:pPr>
+        <w:tabs>
+          <w:tab w:val="num" w:pos="5760"/>
+        </w:tabs>
+        <w:ind w:left="5760" w:hanging="360"/>
+      </w:pPr>
+      <w:rPr>
+        <w:rFonts w:ascii="Wingdings" w:hAnsi="Wingdings" w:hint="default"/>
+        <w:sz w:val="20"/>
+      </w:rPr>
+    </w:lvl>
+    <w:lvl w:ilvl="8" w:tentative="1">
+      <w:start w:val="1"/>
+      <w:numFmt w:val="bullet"/>
+      <w:lvlText w:val=""/>
+      <w:lvlJc w:val="left"/>
+      <w:pPr>
+        <w:tabs>
+          <w:tab w:val="num" w:pos="6480"/>
+        </w:tabs>
+        <w:ind w:left="6480" w:hanging="360"/>
+      </w:pPr>
+      <w:rPr>
+        <w:rFonts w:ascii="Wingdings" w:hAnsi="Wingdings" w:hint="default"/>
+        <w:sz w:val="20"/>
+      </w:rPr>
+    </w:lvl>
+  </w:abstractNum>
+  <w:abstractNum w:abstractNumId="15" w15:restartNumberingAfterBreak="0">
+    <w:nsid w:val="7CA508A0"/>
+    <w:multiLevelType w:val="multilevel"/>
+    <w:tmpl w:val="035896EC"/>
+    <w:lvl w:ilvl="0">
+      <w:start w:val="1"/>
+      <w:numFmt w:val="bullet"/>
+      <w:lvlText w:val=""/>
+      <w:lvlJc w:val="left"/>
+      <w:pPr>
+        <w:tabs>
+          <w:tab w:val="num" w:pos="720"/>
+        </w:tabs>
+        <w:ind w:left="720" w:hanging="360"/>
+      </w:pPr>
+      <w:rPr>
+        <w:rFonts w:ascii="Symbol" w:hAnsi="Symbol" w:hint="default"/>
+        <w:sz w:val="20"/>
+      </w:rPr>
+    </w:lvl>
+    <w:lvl w:ilvl="1" w:tentative="1">
+      <w:start w:val="1"/>
+      <w:numFmt w:val="bullet"/>
+      <w:lvlText w:val="o"/>
+      <w:lvlJc w:val="left"/>
+      <w:pPr>
+        <w:tabs>
+          <w:tab w:val="num" w:pos="1440"/>
+        </w:tabs>
+        <w:ind w:left="1440" w:hanging="360"/>
+      </w:pPr>
+      <w:rPr>
+        <w:rFonts w:ascii="Courier New" w:hAnsi="Courier New" w:hint="default"/>
+        <w:sz w:val="20"/>
+      </w:rPr>
+    </w:lvl>
+    <w:lvl w:ilvl="2" w:tentative="1">
+      <w:start w:val="1"/>
+      <w:numFmt w:val="bullet"/>
+      <w:lvlText w:val=""/>
+      <w:lvlJc w:val="left"/>
+      <w:pPr>
+        <w:tabs>
+          <w:tab w:val="num" w:pos="2160"/>
+        </w:tabs>
+        <w:ind w:left="2160" w:hanging="360"/>
+      </w:pPr>
+      <w:rPr>
+        <w:rFonts w:ascii="Wingdings" w:hAnsi="Wingdings" w:hint="default"/>
+        <w:sz w:val="20"/>
+      </w:rPr>
+    </w:lvl>
+    <w:lvl w:ilvl="3" w:tentative="1">
+      <w:start w:val="1"/>
+      <w:numFmt w:val="bullet"/>
+      <w:lvlText w:val=""/>
+      <w:lvlJc w:val="left"/>
+      <w:pPr>
+        <w:tabs>
+          <w:tab w:val="num" w:pos="2880"/>
+        </w:tabs>
+        <w:ind w:left="2880" w:hanging="360"/>
+      </w:pPr>
+      <w:rPr>
+        <w:rFonts w:ascii="Wingdings" w:hAnsi="Wingdings" w:hint="default"/>
+        <w:sz w:val="20"/>
+      </w:rPr>
+    </w:lvl>
+    <w:lvl w:ilvl="4" w:tentative="1">
+      <w:start w:val="1"/>
+      <w:numFmt w:val="bullet"/>
+      <w:lvlText w:val=""/>
+      <w:lvlJc w:val="left"/>
+      <w:pPr>
+        <w:tabs>
+          <w:tab w:val="num" w:pos="3600"/>
+        </w:tabs>
+        <w:ind w:left="3600" w:hanging="360"/>
+      </w:pPr>
+      <w:rPr>
+        <w:rFonts w:ascii="Wingdings" w:hAnsi="Wingdings" w:hint="default"/>
+        <w:sz w:val="20"/>
+      </w:rPr>
+    </w:lvl>
+    <w:lvl w:ilvl="5" w:tentative="1">
+      <w:start w:val="1"/>
+      <w:numFmt w:val="bullet"/>
+      <w:lvlText w:val=""/>
+      <w:lvlJc w:val="left"/>
+      <w:pPr>
+        <w:tabs>
+          <w:tab w:val="num" w:pos="4320"/>
+        </w:tabs>
+        <w:ind w:left="4320" w:hanging="360"/>
+      </w:pPr>
+      <w:rPr>
+        <w:rFonts w:ascii="Wingdings" w:hAnsi="Wingdings" w:hint="default"/>
+        <w:sz w:val="20"/>
+      </w:rPr>
+    </w:lvl>
+    <w:lvl w:ilvl="6" w:tentative="1">
+      <w:start w:val="1"/>
+      <w:numFmt w:val="bullet"/>
+      <w:lvlText w:val=""/>
+      <w:lvlJc w:val="left"/>
+      <w:pPr>
+        <w:tabs>
+          <w:tab w:val="num" w:pos="5040"/>
+        </w:tabs>
+        <w:ind w:left="5040" w:hanging="360"/>
+      </w:pPr>
+      <w:rPr>
+        <w:rFonts w:ascii="Wingdings" w:hAnsi="Wingdings" w:hint="default"/>
+        <w:sz w:val="20"/>
+      </w:rPr>
+    </w:lvl>
+    <w:lvl w:ilvl="7" w:tentative="1">
+      <w:start w:val="1"/>
+      <w:numFmt w:val="bullet"/>
+      <w:lvlText w:val=""/>
+      <w:lvlJc w:val="left"/>
+      <w:pPr>
+        <w:tabs>
+          <w:tab w:val="num" w:pos="5760"/>
+        </w:tabs>
+        <w:ind w:left="5760" w:hanging="360"/>
+      </w:pPr>
+      <w:rPr>
+        <w:rFonts w:ascii="Wingdings" w:hAnsi="Wingdings" w:hint="default"/>
+        <w:sz w:val="20"/>
+      </w:rPr>
+    </w:lvl>
+    <w:lvl w:ilvl="8" w:tentative="1">
+      <w:start w:val="1"/>
+      <w:numFmt w:val="bullet"/>
+      <w:lvlText w:val=""/>
+      <w:lvlJc w:val="left"/>
+      <w:pPr>
+        <w:tabs>
+          <w:tab w:val="num" w:pos="6480"/>
+        </w:tabs>
+        <w:ind w:left="6480" w:hanging="360"/>
+      </w:pPr>
+      <w:rPr>
+        <w:rFonts w:ascii="Wingdings" w:hAnsi="Wingdings" w:hint="default"/>
+        <w:sz w:val="20"/>
+      </w:rPr>
+    </w:lvl>
+  </w:abstractNum>
   <w:num w:numId="1" w16cid:durableId="2101022275">
+    <w:abstractNumId w:val="13"/>
+  </w:num>
+  <w:num w:numId="2" w16cid:durableId="1038899812">
+    <w:abstractNumId w:val="12"/>
+  </w:num>
+  <w:num w:numId="3" w16cid:durableId="1057365297">
+    <w:abstractNumId w:val="15"/>
+  </w:num>
+  <w:num w:numId="4" w16cid:durableId="183981389">
+    <w:abstractNumId w:val="5"/>
+  </w:num>
+  <w:num w:numId="5" w16cid:durableId="1667052222">
+    <w:abstractNumId w:val="7"/>
+  </w:num>
+  <w:num w:numId="6" w16cid:durableId="721446212">
+    <w:abstractNumId w:val="14"/>
+  </w:num>
+  <w:num w:numId="7" w16cid:durableId="1478110081">
+    <w:abstractNumId w:val="4"/>
+  </w:num>
+  <w:num w:numId="8" w16cid:durableId="1224174680">
+    <w:abstractNumId w:val="8"/>
+  </w:num>
+  <w:num w:numId="9" w16cid:durableId="825050087">
+    <w:abstractNumId w:val="6"/>
+  </w:num>
+  <w:num w:numId="10" w16cid:durableId="1190686383">
+    <w:abstractNumId w:val="9"/>
+  </w:num>
+  <w:num w:numId="11" w16cid:durableId="1708800088">
     <w:abstractNumId w:val="0"/>
+  </w:num>
+  <w:num w:numId="12" w16cid:durableId="1362635148">
+    <w:abstractNumId w:val="10"/>
+  </w:num>
+  <w:num w:numId="13" w16cid:durableId="291983635">
+    <w:abstractNumId w:val="1"/>
+  </w:num>
+  <w:num w:numId="14" w16cid:durableId="1021131743">
+    <w:abstractNumId w:val="3"/>
+  </w:num>
+  <w:num w:numId="15" w16cid:durableId="876508750">
+    <w:abstractNumId w:val="2"/>
+  </w:num>
+  <w:num w:numId="16" w16cid:durableId="104231387">
+    <w:abstractNumId w:val="11"/>
   </w:num>
 </w:numbering>
 </file>
@@ -858,7 +4197,6 @@
   <w:style w:type="character" w:default="1" w:styleId="DefaultParagraphFont">
     <w:name w:val="Default Paragraph Font"/>
     <w:uiPriority w:val="1"/>
-    <w:semiHidden/>
     <w:unhideWhenUsed/>
   </w:style>
   <w:style w:type="table" w:default="1" w:styleId="TableNormal">

</xml_diff>